<commit_message>
Deliverable 1 + deliverable2
</commit_message>
<xml_diff>
--- a/Project_Analysis_and_Design_Document.docx
+++ b/Project_Analysis_and_Design_Document.docx
@@ -1,6 +1,6 @@
 
 <file path=word/document.xml><?xml version="1.0" encoding="utf-8"?>
-<w:document xmlns:ve="http://schemas.openxmlformats.org/markup-compatibility/2006" xmlns:o="urn:schemas-microsoft-com:office:office" xmlns:r="http://schemas.openxmlformats.org/officeDocument/2006/relationships" xmlns:m="http://schemas.openxmlformats.org/officeDocument/2006/math" xmlns:v="urn:schemas-microsoft-com:vml" xmlns:wp="http://schemas.openxmlformats.org/drawingml/2006/wordprocessingDrawing" xmlns:w10="urn:schemas-microsoft-com:office:word" xmlns:w="http://schemas.openxmlformats.org/wordprocessingml/2006/main" xmlns:wne="http://schemas.microsoft.com/office/word/2006/wordml">
+<w:document xmlns:wpc="http://schemas.microsoft.com/office/word/2010/wordprocessingCanvas" xmlns:cx="http://schemas.microsoft.com/office/drawing/2014/chartex" xmlns:cx1="http://schemas.microsoft.com/office/drawing/2015/9/8/chartex" xmlns:cx2="http://schemas.microsoft.com/office/drawing/2015/10/21/chartex" xmlns:cx3="http://schemas.microsoft.com/office/drawing/2016/5/9/chartex" xmlns:cx4="http://schemas.microsoft.com/office/drawing/2016/5/10/chartex" xmlns:cx5="http://schemas.microsoft.com/office/drawing/2016/5/11/chartex" xmlns:cx6="http://schemas.microsoft.com/office/drawing/2016/5/12/chartex" xmlns:cx7="http://schemas.microsoft.com/office/drawing/2016/5/13/chartex" xmlns:cx8="http://schemas.microsoft.com/office/drawing/2016/5/14/chartex" xmlns:mc="http://schemas.openxmlformats.org/markup-compatibility/2006" xmlns:aink="http://schemas.microsoft.com/office/drawing/2016/ink" xmlns:am3d="http://schemas.microsoft.com/office/drawing/2017/model3d" xmlns:o="urn:schemas-microsoft-com:office:office" xmlns:r="http://schemas.openxmlformats.org/officeDocument/2006/relationships" xmlns:m="http://schemas.openxmlformats.org/officeDocument/2006/math" xmlns:v="urn:schemas-microsoft-com:vml" xmlns:wp14="http://schemas.microsoft.com/office/word/2010/wordprocessingDrawing" xmlns:wp="http://schemas.openxmlformats.org/drawingml/2006/wordprocessingDrawing" xmlns:w10="urn:schemas-microsoft-com:office:word" xmlns:w="http://schemas.openxmlformats.org/wordprocessingml/2006/main" xmlns:w14="http://schemas.microsoft.com/office/word/2010/wordml" xmlns:w15="http://schemas.microsoft.com/office/word/2012/wordml" xmlns:w16cid="http://schemas.microsoft.com/office/word/2016/wordml/cid" xmlns:w16se="http://schemas.microsoft.com/office/word/2015/wordml/symex" xmlns:wpg="http://schemas.microsoft.com/office/word/2010/wordprocessingGroup" xmlns:wpi="http://schemas.microsoft.com/office/word/2010/wordprocessingInk" xmlns:wne="http://schemas.microsoft.com/office/word/2006/wordml" xmlns:wps="http://schemas.microsoft.com/office/word/2010/wordprocessingShape" mc:Ignorable="w14 w15 w16se w16cid wp14">
   <w:body>
     <w:p>
       <w:pPr>
@@ -10,14 +10,36 @@
           <w:rFonts w:ascii="Times New Roman" w:hAnsi="Times New Roman"/>
         </w:rPr>
       </w:pPr>
-      <w:fldSimple w:instr=" SUBJECT  \* MERGEFORMAT ">
-        <w:r>
-          <w:rPr>
-            <w:rFonts w:ascii="Times New Roman" w:hAnsi="Times New Roman"/>
-          </w:rPr>
-          <w:t>&lt;Project Name&gt;</w:t>
-        </w:r>
-      </w:fldSimple>
+      <w:r>
+        <w:rPr>
+          <w:rFonts w:ascii="Times New Roman" w:hAnsi="Times New Roman"/>
+        </w:rPr>
+        <w:t xml:space="preserve">Taxi </w:t>
+      </w:r>
+      <w:r>
+        <w:rPr>
+          <w:rFonts w:ascii="Times New Roman" w:hAnsi="Times New Roman"/>
+        </w:rPr>
+        <w:t>booking</w:t>
+      </w:r>
+      <w:r>
+        <w:rPr>
+          <w:rFonts w:ascii="Times New Roman" w:hAnsi="Times New Roman"/>
+        </w:rPr>
+        <w:t xml:space="preserve"> sy</w:t>
+      </w:r>
+      <w:r>
+        <w:rPr>
+          <w:rFonts w:ascii="Times New Roman" w:hAnsi="Times New Roman"/>
+        </w:rPr>
+        <w:t>s</w:t>
+      </w:r>
+      <w:r>
+        <w:rPr>
+          <w:rFonts w:ascii="Times New Roman" w:hAnsi="Times New Roman"/>
+        </w:rPr>
+        <w:t>tem</w:t>
+      </w:r>
     </w:p>
     <w:p>
       <w:pPr>
@@ -48,6 +70,12 @@
         </w:rPr>
         <w:t>Student:</w:t>
       </w:r>
+      <w:r>
+        <w:rPr>
+          <w:rFonts w:ascii="Times New Roman" w:hAnsi="Times New Roman"/>
+        </w:rPr>
+        <w:t xml:space="preserve"> Rus Darius</w:t>
+      </w:r>
     </w:p>
     <w:p>
       <w:pPr>
@@ -63,6 +91,13 @@
           <w:sz w:val="36"/>
         </w:rPr>
         <w:t>Group:</w:t>
+      </w:r>
+      <w:r>
+        <w:rPr>
+          <w:b/>
+          <w:sz w:val="36"/>
+        </w:rPr>
+        <w:t xml:space="preserve"> 30238</w:t>
       </w:r>
     </w:p>
     <w:p>
@@ -138,7 +173,7 @@
           <w:insideV w:val="single" w:sz="6" w:space="0" w:color="auto"/>
         </w:tblBorders>
         <w:tblLayout w:type="fixed"/>
-        <w:tblLook w:val="0000"/>
+        <w:tblLook w:val="0000" w:firstRow="0" w:lastRow="0" w:firstColumn="0" w:lastColumn="0" w:noHBand="0" w:noVBand="0"/>
       </w:tblPr>
       <w:tblGrid>
         <w:gridCol w:w="2304"/>
@@ -238,7 +273,15 @@
               <w:pStyle w:val="Tabletext"/>
             </w:pPr>
             <w:r>
-              <w:t>&lt;dd/mmm/yy&gt;</w:t>
+              <w:t>&lt;dd/mmm/</w:t>
+            </w:r>
+            <w:proofErr w:type="spellStart"/>
+            <w:r>
+              <w:t>yy</w:t>
+            </w:r>
+            <w:proofErr w:type="spellEnd"/>
+            <w:r>
+              <w:t>&gt;</w:t>
             </w:r>
           </w:p>
         </w:tc>
@@ -251,7 +294,15 @@
               <w:pStyle w:val="Tabletext"/>
             </w:pPr>
             <w:r>
-              <w:t>&lt;x.x&gt;</w:t>
+              <w:t>&lt;</w:t>
+            </w:r>
+            <w:proofErr w:type="spellStart"/>
+            <w:r>
+              <w:t>x.x</w:t>
+            </w:r>
+            <w:proofErr w:type="spellEnd"/>
+            <w:r>
+              <w:t>&gt;</w:t>
             </w:r>
           </w:p>
         </w:tc>
@@ -2052,32 +2103,584 @@
     <w:p>
       <w:pPr>
         <w:ind w:firstLine="720"/>
-        <w:rPr>
-          <w:i/>
-          <w:color w:val="943634"/>
-        </w:rPr>
-      </w:pPr>
-      <w:r>
-        <w:rPr>
-          <w:i/>
-          <w:color w:val="943634"/>
-        </w:rPr>
-        <w:t>[</w:t>
-      </w:r>
-      <w:r>
-        <w:rPr>
-          <w:i/>
-          <w:color w:val="943634" w:themeColor="accent2" w:themeShade="BF"/>
-        </w:rPr>
-        <w:t>Present the project specification</w:t>
-      </w:r>
-      <w:r>
-        <w:rPr>
-          <w:i/>
-          <w:color w:val="943634"/>
-        </w:rPr>
-        <w:t>]</w:t>
-      </w:r>
+      </w:pPr>
+      <w:r>
+        <w:t xml:space="preserve">The taxi booking system is specialized in hiring </w:t>
+      </w:r>
+      <w:r>
+        <w:t>cabs to customers. It is a system through which customers are allowed to book their taxis from everywhere. The users should create an account for ordering a cab.  The platform offers an administrator interface where the taxi company can manage the content and access all bookings, driver information and customer information. All customer bookings are managed via an automated system which</w:t>
+      </w:r>
+      <w:r>
+        <w:t xml:space="preserve"> </w:t>
+      </w:r>
+      <w:r>
+        <w:t>means they have an electronic record of past bookings.</w:t>
+      </w:r>
+    </w:p>
+    <w:p>
+      <w:pPr>
+        <w:pStyle w:val="Heading1"/>
+        <w:numPr>
+          <w:ilvl w:val="0"/>
+          <w:numId w:val="3"/>
+        </w:numPr>
+        <w:tabs>
+          <w:tab w:val="left" w:pos="720"/>
+        </w:tabs>
+        <w:ind w:hanging="1440"/>
+        <w:rPr>
+          <w:rFonts w:ascii="Times New Roman" w:hAnsi="Times New Roman"/>
+        </w:rPr>
+      </w:pPr>
+      <w:bookmarkStart w:id="1" w:name="_Toc285793955"/>
+      <w:r>
+        <w:rPr>
+          <w:rFonts w:ascii="Times New Roman" w:hAnsi="Times New Roman"/>
+        </w:rPr>
+        <w:t>Elaboration – Iteration 1</w:t>
+      </w:r>
+      <w:r>
+        <w:rPr>
+          <w:rFonts w:ascii="Times New Roman" w:hAnsi="Times New Roman"/>
+        </w:rPr>
+        <w:t>.1</w:t>
+      </w:r>
+      <w:bookmarkEnd w:id="1"/>
+    </w:p>
+    <w:p>
+      <w:pPr>
+        <w:pStyle w:val="Heading1"/>
+        <w:rPr>
+          <w:rFonts w:ascii="Times New Roman" w:hAnsi="Times New Roman"/>
+        </w:rPr>
+      </w:pPr>
+      <w:bookmarkStart w:id="2" w:name="_Toc285793956"/>
+      <w:r>
+        <w:rPr>
+          <w:rFonts w:ascii="Times New Roman" w:hAnsi="Times New Roman"/>
+        </w:rPr>
+        <w:t>Domain Model</w:t>
+      </w:r>
+      <w:bookmarkEnd w:id="2"/>
+    </w:p>
+    <w:p>
+      <w:pPr>
+        <w:pStyle w:val="Heading1"/>
+        <w:rPr>
+          <w:rFonts w:ascii="Times New Roman" w:hAnsi="Times New Roman"/>
+        </w:rPr>
+      </w:pPr>
+      <w:bookmarkStart w:id="3" w:name="_Toc285793957"/>
+      <w:r>
+        <w:rPr>
+          <w:rFonts w:ascii="Times New Roman" w:hAnsi="Times New Roman"/>
+        </w:rPr>
+        <w:t>Architectural Design</w:t>
+      </w:r>
+      <w:bookmarkEnd w:id="3"/>
+    </w:p>
+    <w:p>
+      <w:pPr>
+        <w:pStyle w:val="Heading2"/>
+        <w:rPr>
+          <w:rFonts w:ascii="Times New Roman" w:hAnsi="Times New Roman"/>
+        </w:rPr>
+      </w:pPr>
+      <w:bookmarkStart w:id="4" w:name="_Toc285793958"/>
+      <w:r>
+        <w:rPr>
+          <w:rFonts w:ascii="Times New Roman" w:hAnsi="Times New Roman"/>
+        </w:rPr>
+        <w:t>Conceptual Architecture</w:t>
+      </w:r>
+      <w:bookmarkEnd w:id="4"/>
+    </w:p>
+    <w:p>
+      <w:pPr>
+        <w:ind w:firstLine="720"/>
+      </w:pPr>
+      <w:r>
+        <w:t xml:space="preserve">The components used in architecture are organized in layers. This structure organizes the project in </w:t>
+      </w:r>
+      <w:r>
+        <w:t>three</w:t>
+      </w:r>
+      <w:r>
+        <w:t xml:space="preserve"> main categories: </w:t>
+      </w:r>
+      <w:r>
+        <w:rPr>
+          <w:b/>
+        </w:rPr>
+        <w:t>presentation</w:t>
+      </w:r>
+      <w:r>
+        <w:t xml:space="preserve">, </w:t>
+      </w:r>
+      <w:r>
+        <w:rPr>
+          <w:b/>
+        </w:rPr>
+        <w:t xml:space="preserve">business </w:t>
+      </w:r>
+      <w:r>
+        <w:t>and</w:t>
+      </w:r>
+      <w:r>
+        <w:rPr>
+          <w:b/>
+        </w:rPr>
+        <w:t xml:space="preserve"> data</w:t>
+      </w:r>
+      <w:r>
+        <w:t>. Each of the layers contains objects related to the particular concern it represents.</w:t>
+      </w:r>
+    </w:p>
+    <w:p>
+      <w:pPr>
+        <w:ind w:firstLine="720"/>
+      </w:pPr>
+      <w:r>
+        <w:t>The presentation layer contains all of the classes responsible for presenting the UI to the end-user or sending the response back to the client.</w:t>
+      </w:r>
+    </w:p>
+    <w:p>
+      <w:pPr>
+        <w:ind w:firstLine="720"/>
+      </w:pPr>
+      <w:r>
+        <w:t xml:space="preserve">The </w:t>
+      </w:r>
+      <w:r>
+        <w:t>business</w:t>
+      </w:r>
+      <w:r>
+        <w:t xml:space="preserve"> layer </w:t>
+      </w:r>
+      <w:r>
+        <w:t xml:space="preserve">represents </w:t>
+      </w:r>
+      <w:r>
+        <w:rPr>
+          <w:color w:val="333333"/>
+          <w:shd w:val="clear" w:color="auto" w:fill="FFFFFF"/>
+        </w:rPr>
+        <w:t xml:space="preserve">the logical grouping of components and services that provide the business functionality in </w:t>
+      </w:r>
+      <w:r>
+        <w:rPr>
+          <w:color w:val="333333"/>
+          <w:shd w:val="clear" w:color="auto" w:fill="FFFFFF"/>
+        </w:rPr>
+        <w:t>the</w:t>
+      </w:r>
+      <w:r>
+        <w:rPr>
+          <w:color w:val="333333"/>
+          <w:shd w:val="clear" w:color="auto" w:fill="FFFFFF"/>
+        </w:rPr>
+        <w:t xml:space="preserve"> </w:t>
+      </w:r>
+      <w:r>
+        <w:rPr>
+          <w:color w:val="333333"/>
+          <w:shd w:val="clear" w:color="auto" w:fill="FFFFFF"/>
+        </w:rPr>
+        <w:t>application</w:t>
+      </w:r>
+      <w:r>
+        <w:rPr>
+          <w:color w:val="333333"/>
+          <w:shd w:val="clear" w:color="auto" w:fill="FFFFFF"/>
+        </w:rPr>
+        <w:t>.</w:t>
+      </w:r>
+    </w:p>
+    <w:p>
+      <w:pPr>
+        <w:ind w:firstLine="720"/>
+        <w:rPr>
+          <w:color w:val="333333"/>
+          <w:shd w:val="clear" w:color="auto" w:fill="FFFFFF"/>
+        </w:rPr>
+      </w:pPr>
+      <w:r>
+        <w:t>The data</w:t>
+      </w:r>
+      <w:r>
+        <w:t xml:space="preserve"> layer</w:t>
+      </w:r>
+      <w:r>
+        <w:rPr>
+          <w:rFonts w:ascii="Tahoma" w:hAnsi="Tahoma" w:cs="Tahoma"/>
+          <w:color w:val="333333"/>
+          <w:sz w:val="23"/>
+          <w:szCs w:val="23"/>
+          <w:shd w:val="clear" w:color="auto" w:fill="FFFFFF"/>
+        </w:rPr>
+        <w:t> </w:t>
+      </w:r>
+      <w:r>
+        <w:rPr>
+          <w:color w:val="333333"/>
+          <w:shd w:val="clear" w:color="auto" w:fill="FFFFFF"/>
+        </w:rPr>
+        <w:t xml:space="preserve">is </w:t>
+      </w:r>
+      <w:r>
+        <w:rPr>
+          <w:color w:val="333333"/>
+          <w:shd w:val="clear" w:color="auto" w:fill="FFFFFF"/>
+        </w:rPr>
+        <w:t>the logical grouping of the components and services that provide data access functionality in the application</w:t>
+      </w:r>
+      <w:r>
+        <w:rPr>
+          <w:color w:val="333333"/>
+          <w:shd w:val="clear" w:color="auto" w:fill="FFFFFF"/>
+        </w:rPr>
+        <w:t>. </w:t>
+      </w:r>
+    </w:p>
+    <w:p>
+      <w:pPr>
+        <w:ind w:firstLine="720"/>
+        <w:rPr>
+          <w:color w:val="333333"/>
+          <w:shd w:val="clear" w:color="auto" w:fill="FFFFFF"/>
+        </w:rPr>
+      </w:pPr>
+      <w:r>
+        <w:rPr>
+          <w:color w:val="333333"/>
+          <w:shd w:val="clear" w:color="auto" w:fill="FFFFFF"/>
+        </w:rPr>
+        <w:t>I chose to use this layer because it should greatly simplify the way I manage the software infrastructure.</w:t>
+      </w:r>
+    </w:p>
+    <w:p>
+      <w:pPr>
+        <w:ind w:firstLine="720"/>
+        <w:rPr>
+          <w:color w:val="333333"/>
+          <w:shd w:val="clear" w:color="auto" w:fill="FFFFFF"/>
+        </w:rPr>
+      </w:pPr>
+    </w:p>
+    <w:p>
+      <w:pPr>
+        <w:ind w:firstLine="720"/>
+        <w:jc w:val="center"/>
+        <w:rPr>
+          <w:color w:val="333333"/>
+          <w:shd w:val="clear" w:color="auto" w:fill="FFFFFF"/>
+        </w:rPr>
+      </w:pPr>
+      <w:r>
+        <w:rPr>
+          <w:noProof/>
+        </w:rPr>
+        <w:drawing>
+          <wp:inline distT="0" distB="0" distL="0" distR="0" wp14:anchorId="018884E0" wp14:editId="621E62A2">
+            <wp:extent cx="2790825" cy="2857500"/>
+            <wp:effectExtent l="0" t="0" r="9525" b="0"/>
+            <wp:docPr id="5" name="Picture 5" descr="Layers"/>
+            <wp:cNvGraphicFramePr>
+              <a:graphicFrameLocks xmlns:a="http://schemas.openxmlformats.org/drawingml/2006/main" noChangeAspect="1"/>
+            </wp:cNvGraphicFramePr>
+            <a:graphic xmlns:a="http://schemas.openxmlformats.org/drawingml/2006/main">
+              <a:graphicData uri="http://schemas.openxmlformats.org/drawingml/2006/picture">
+                <pic:pic xmlns:pic="http://schemas.openxmlformats.org/drawingml/2006/picture">
+                  <pic:nvPicPr>
+                    <pic:cNvPr id="0" name="Picture 4" descr="Layers"/>
+                    <pic:cNvPicPr>
+                      <a:picLocks noChangeAspect="1" noChangeArrowheads="1"/>
+                    </pic:cNvPicPr>
+                  </pic:nvPicPr>
+                  <pic:blipFill>
+                    <a:blip r:embed="rId8">
+                      <a:extLst>
+                        <a:ext uri="{28A0092B-C50C-407E-A947-70E740481C1C}">
+                          <a14:useLocalDpi xmlns:a14="http://schemas.microsoft.com/office/drawing/2010/main" val="0"/>
+                        </a:ext>
+                      </a:extLst>
+                    </a:blip>
+                    <a:srcRect/>
+                    <a:stretch>
+                      <a:fillRect/>
+                    </a:stretch>
+                  </pic:blipFill>
+                  <pic:spPr bwMode="auto">
+                    <a:xfrm>
+                      <a:off x="0" y="0"/>
+                      <a:ext cx="2790825" cy="2857500"/>
+                    </a:xfrm>
+                    <a:prstGeom prst="rect">
+                      <a:avLst/>
+                    </a:prstGeom>
+                    <a:noFill/>
+                    <a:ln>
+                      <a:noFill/>
+                    </a:ln>
+                  </pic:spPr>
+                </pic:pic>
+              </a:graphicData>
+            </a:graphic>
+          </wp:inline>
+        </w:drawing>
+      </w:r>
+    </w:p>
+    <w:p>
+      <w:pPr>
+        <w:ind w:firstLine="720"/>
+        <w:rPr>
+          <w:color w:val="333333"/>
+          <w:shd w:val="clear" w:color="auto" w:fill="FFFFFF"/>
+        </w:rPr>
+      </w:pPr>
+    </w:p>
+    <w:p>
+      <w:pPr>
+        <w:ind w:firstLine="720"/>
+      </w:pPr>
+    </w:p>
+    <w:p>
+      <w:pPr>
+        <w:ind w:firstLine="720"/>
+      </w:pPr>
+      <w:r>
+        <w:t xml:space="preserve">Observer Design Pattern is a behavioral design pattern among the Gang </w:t>
+      </w:r>
+      <w:proofErr w:type="gramStart"/>
+      <w:r>
+        <w:t>Of</w:t>
+      </w:r>
+      <w:proofErr w:type="gramEnd"/>
+      <w:r>
+        <w:t xml:space="preserve"> Four Design Patterns. Being a behavioral design pattern, the Observer pattern deals with how objects of the designed system interact with each other. This pattern is used when there are multiple subscribers observing updates from a publisher. The Subject publishes its change of state to its subscribers. The observers receive these changes and update themselves accordingly. </w:t>
+      </w:r>
+    </w:p>
+    <w:p>
+      <w:pPr>
+        <w:ind w:firstLine="720"/>
+      </w:pPr>
+    </w:p>
+    <w:p>
+      <w:pPr>
+        <w:ind w:firstLine="720"/>
+      </w:pPr>
+    </w:p>
+    <w:p>
+      <w:pPr>
+        <w:ind w:left="2880" w:firstLine="720"/>
+        <w:rPr>
+          <w:b/>
+        </w:rPr>
+      </w:pPr>
+      <w:r>
+        <w:rPr>
+          <w:b/>
+        </w:rPr>
+        <w:t>Observer pattern diagram</w:t>
+      </w:r>
+      <w:bookmarkStart w:id="5" w:name="_GoBack"/>
+      <w:bookmarkEnd w:id="5"/>
+    </w:p>
+    <w:p>
+      <w:pPr>
+        <w:jc w:val="center"/>
+      </w:pPr>
+      <w:r>
+        <w:rPr>
+          <w:noProof/>
+        </w:rPr>
+        <w:drawing>
+          <wp:inline distT="0" distB="0" distL="0" distR="0" wp14:anchorId="7DBC1CAF" wp14:editId="402D774D">
+            <wp:extent cx="3381375" cy="3220663"/>
+            <wp:effectExtent l="0" t="0" r="0" b="0"/>
+            <wp:docPr id="6" name="Picture 6" descr="http://4.bp.blogspot.com/-SsbsXFGXh5A/U8AoV2Gx9cI/AAAAAAAAAII/Ys9-vZtdBpA/s1600/image1.png"/>
+            <wp:cNvGraphicFramePr>
+              <a:graphicFrameLocks xmlns:a="http://schemas.openxmlformats.org/drawingml/2006/main" noChangeAspect="1"/>
+            </wp:cNvGraphicFramePr>
+            <a:graphic xmlns:a="http://schemas.openxmlformats.org/drawingml/2006/main">
+              <a:graphicData uri="http://schemas.openxmlformats.org/drawingml/2006/picture">
+                <pic:pic xmlns:pic="http://schemas.openxmlformats.org/drawingml/2006/picture">
+                  <pic:nvPicPr>
+                    <pic:cNvPr id="0" name="Picture 6" descr="http://4.bp.blogspot.com/-SsbsXFGXh5A/U8AoV2Gx9cI/AAAAAAAAAII/Ys9-vZtdBpA/s1600/image1.png"/>
+                    <pic:cNvPicPr>
+                      <a:picLocks noChangeAspect="1" noChangeArrowheads="1"/>
+                    </pic:cNvPicPr>
+                  </pic:nvPicPr>
+                  <pic:blipFill>
+                    <a:blip r:embed="rId9">
+                      <a:extLst>
+                        <a:ext uri="{28A0092B-C50C-407E-A947-70E740481C1C}">
+                          <a14:useLocalDpi xmlns:a14="http://schemas.microsoft.com/office/drawing/2010/main" val="0"/>
+                        </a:ext>
+                      </a:extLst>
+                    </a:blip>
+                    <a:srcRect/>
+                    <a:stretch>
+                      <a:fillRect/>
+                    </a:stretch>
+                  </pic:blipFill>
+                  <pic:spPr bwMode="auto">
+                    <a:xfrm>
+                      <a:off x="0" y="0"/>
+                      <a:ext cx="3405109" cy="3243269"/>
+                    </a:xfrm>
+                    <a:prstGeom prst="rect">
+                      <a:avLst/>
+                    </a:prstGeom>
+                    <a:noFill/>
+                    <a:ln>
+                      <a:noFill/>
+                    </a:ln>
+                  </pic:spPr>
+                </pic:pic>
+              </a:graphicData>
+            </a:graphic>
+          </wp:inline>
+        </w:drawing>
+      </w:r>
+    </w:p>
+    <w:p>
+      <w:pPr>
+        <w:jc w:val="center"/>
+      </w:pPr>
+    </w:p>
+    <w:p>
+      <w:pPr>
+        <w:jc w:val="center"/>
+      </w:pPr>
+    </w:p>
+    <w:p>
+      <w:pPr>
+        <w:pStyle w:val="Heading2"/>
+        <w:rPr>
+          <w:rFonts w:ascii="Times New Roman" w:hAnsi="Times New Roman"/>
+        </w:rPr>
+      </w:pPr>
+      <w:bookmarkStart w:id="6" w:name="_Toc285793959"/>
+      <w:r>
+        <w:rPr>
+          <w:rFonts w:ascii="Times New Roman" w:hAnsi="Times New Roman"/>
+        </w:rPr>
+        <w:t>Package Design</w:t>
+      </w:r>
+      <w:bookmarkEnd w:id="6"/>
+    </w:p>
+    <w:p>
+      <w:pPr>
+        <w:pStyle w:val="Heading2"/>
+        <w:numPr>
+          <w:ilvl w:val="0"/>
+          <w:numId w:val="0"/>
+        </w:numPr>
+        <w:rPr>
+          <w:rFonts w:ascii="Times New Roman" w:hAnsi="Times New Roman"/>
+        </w:rPr>
+      </w:pPr>
+      <w:bookmarkStart w:id="7" w:name="_Toc285793960"/>
+    </w:p>
+    <w:p>
+      <w:pPr>
+        <w:jc w:val="center"/>
+      </w:pPr>
+      <w:r>
+        <w:rPr>
+          <w:noProof/>
+        </w:rPr>
+        <w:drawing>
+          <wp:inline distT="0" distB="0" distL="0" distR="0" wp14:anchorId="7DC50162" wp14:editId="0984A2AA">
+            <wp:extent cx="3505200" cy="2301224"/>
+            <wp:effectExtent l="0" t="0" r="0" b="4445"/>
+            <wp:docPr id="4" name="Picture 4" descr="Imagine similarÄ"/>
+            <wp:cNvGraphicFramePr>
+              <a:graphicFrameLocks xmlns:a="http://schemas.openxmlformats.org/drawingml/2006/main" noChangeAspect="1"/>
+            </wp:cNvGraphicFramePr>
+            <a:graphic xmlns:a="http://schemas.openxmlformats.org/drawingml/2006/main">
+              <a:graphicData uri="http://schemas.openxmlformats.org/drawingml/2006/picture">
+                <pic:pic xmlns:pic="http://schemas.openxmlformats.org/drawingml/2006/picture">
+                  <pic:nvPicPr>
+                    <pic:cNvPr id="0" name="Picture 2" descr="Imagine similarÄ"/>
+                    <pic:cNvPicPr>
+                      <a:picLocks noChangeAspect="1" noChangeArrowheads="1"/>
+                    </pic:cNvPicPr>
+                  </pic:nvPicPr>
+                  <pic:blipFill>
+                    <a:blip r:embed="rId10">
+                      <a:extLst>
+                        <a:ext uri="{28A0092B-C50C-407E-A947-70E740481C1C}">
+                          <a14:useLocalDpi xmlns:a14="http://schemas.microsoft.com/office/drawing/2010/main" val="0"/>
+                        </a:ext>
+                      </a:extLst>
+                    </a:blip>
+                    <a:srcRect/>
+                    <a:stretch>
+                      <a:fillRect/>
+                    </a:stretch>
+                  </pic:blipFill>
+                  <pic:spPr bwMode="auto">
+                    <a:xfrm>
+                      <a:off x="0" y="0"/>
+                      <a:ext cx="3525203" cy="2314357"/>
+                    </a:xfrm>
+                    <a:prstGeom prst="rect">
+                      <a:avLst/>
+                    </a:prstGeom>
+                    <a:noFill/>
+                    <a:ln>
+                      <a:noFill/>
+                    </a:ln>
+                  </pic:spPr>
+                </pic:pic>
+              </a:graphicData>
+            </a:graphic>
+          </wp:inline>
+        </w:drawing>
+      </w:r>
+    </w:p>
+    <w:p>
+      <w:pPr>
+        <w:pStyle w:val="Heading2"/>
+        <w:numPr>
+          <w:ilvl w:val="0"/>
+          <w:numId w:val="0"/>
+        </w:numPr>
+        <w:ind w:left="720"/>
+        <w:rPr>
+          <w:rFonts w:ascii="Times New Roman" w:hAnsi="Times New Roman"/>
+        </w:rPr>
+      </w:pPr>
+    </w:p>
+    <w:p>
+      <w:pPr>
+        <w:pStyle w:val="Heading2"/>
+        <w:rPr>
+          <w:rFonts w:ascii="Times New Roman" w:hAnsi="Times New Roman"/>
+        </w:rPr>
+      </w:pPr>
+      <w:r>
+        <w:rPr>
+          <w:rFonts w:ascii="Times New Roman" w:hAnsi="Times New Roman"/>
+        </w:rPr>
+        <w:t>Component and Dep</w:t>
+      </w:r>
+      <w:r>
+        <w:rPr>
+          <w:rFonts w:ascii="Times New Roman" w:hAnsi="Times New Roman"/>
+        </w:rPr>
+        <w:t>loyment Diagrams</w:t>
+      </w:r>
+      <w:bookmarkEnd w:id="7"/>
+    </w:p>
+    <w:p/>
+    <w:p>
+      <w:pPr>
+        <w:ind w:left="720"/>
+        <w:jc w:val="center"/>
+      </w:pPr>
     </w:p>
     <w:p>
       <w:pPr>
@@ -2110,7 +2713,7 @@
           <w:rFonts w:ascii="Times New Roman" w:hAnsi="Times New Roman"/>
         </w:rPr>
       </w:pPr>
-      <w:bookmarkStart w:id="1" w:name="_Toc285793955"/>
+      <w:bookmarkStart w:id="8" w:name="_Toc285793961"/>
       <w:r>
         <w:rPr>
           <w:rFonts w:ascii="Times New Roman" w:hAnsi="Times New Roman"/>
@@ -2121,192 +2724,6 @@
         <w:rPr>
           <w:rFonts w:ascii="Times New Roman" w:hAnsi="Times New Roman"/>
         </w:rPr>
-        <w:t>.1</w:t>
-      </w:r>
-      <w:bookmarkEnd w:id="1"/>
-    </w:p>
-    <w:p>
-      <w:pPr>
-        <w:pStyle w:val="Heading1"/>
-        <w:rPr>
-          <w:rFonts w:ascii="Times New Roman" w:hAnsi="Times New Roman"/>
-        </w:rPr>
-      </w:pPr>
-      <w:bookmarkStart w:id="2" w:name="_Toc285793956"/>
-      <w:r>
-        <w:rPr>
-          <w:rFonts w:ascii="Times New Roman" w:hAnsi="Times New Roman"/>
-        </w:rPr>
-        <w:t>Domain Model</w:t>
-      </w:r>
-      <w:bookmarkEnd w:id="2"/>
-    </w:p>
-    <w:p>
-      <w:pPr>
-        <w:ind w:left="720"/>
-        <w:rPr>
-          <w:i/>
-          <w:color w:val="943634"/>
-        </w:rPr>
-      </w:pPr>
-      <w:r>
-        <w:rPr>
-          <w:i/>
-          <w:color w:val="943634"/>
-        </w:rPr>
-        <w:t>[Define the domain model and create the conceptual class diagrams]</w:t>
-      </w:r>
-    </w:p>
-    <w:p>
-      <w:pPr>
-        <w:pStyle w:val="Heading1"/>
-        <w:rPr>
-          <w:rFonts w:ascii="Times New Roman" w:hAnsi="Times New Roman"/>
-        </w:rPr>
-      </w:pPr>
-      <w:bookmarkStart w:id="3" w:name="_Toc285793957"/>
-      <w:r>
-        <w:rPr>
-          <w:rFonts w:ascii="Times New Roman" w:hAnsi="Times New Roman"/>
-        </w:rPr>
-        <w:t>Architectural Design</w:t>
-      </w:r>
-      <w:bookmarkEnd w:id="3"/>
-    </w:p>
-    <w:p>
-      <w:pPr>
-        <w:pStyle w:val="Heading2"/>
-        <w:rPr>
-          <w:rFonts w:ascii="Times New Roman" w:hAnsi="Times New Roman"/>
-        </w:rPr>
-      </w:pPr>
-      <w:bookmarkStart w:id="4" w:name="_Toc285793958"/>
-      <w:r>
-        <w:rPr>
-          <w:rFonts w:ascii="Times New Roman" w:hAnsi="Times New Roman"/>
-        </w:rPr>
-        <w:t>Conceptual Architecture</w:t>
-      </w:r>
-      <w:bookmarkEnd w:id="4"/>
-    </w:p>
-    <w:p>
-      <w:pPr>
-        <w:ind w:left="720"/>
-        <w:rPr>
-          <w:i/>
-          <w:color w:val="943634"/>
-        </w:rPr>
-      </w:pPr>
-      <w:r>
-        <w:rPr>
-          <w:i/>
-          <w:color w:val="943634"/>
-        </w:rPr>
-        <w:t>[Define the system’s conceptual architecture; use an architectural style and pattern - highlight its use and motivate your choice.]</w:t>
-      </w:r>
-    </w:p>
-    <w:p>
-      <w:pPr>
-        <w:pStyle w:val="Heading2"/>
-        <w:rPr>
-          <w:rFonts w:ascii="Times New Roman" w:hAnsi="Times New Roman"/>
-        </w:rPr>
-      </w:pPr>
-      <w:bookmarkStart w:id="5" w:name="_Toc285793959"/>
-      <w:r>
-        <w:rPr>
-          <w:rFonts w:ascii="Times New Roman" w:hAnsi="Times New Roman"/>
-        </w:rPr>
-        <w:t>Package Design</w:t>
-      </w:r>
-      <w:bookmarkEnd w:id="5"/>
-    </w:p>
-    <w:p>
-      <w:pPr>
-        <w:ind w:left="720"/>
-        <w:rPr>
-          <w:i/>
-          <w:color w:val="943634"/>
-        </w:rPr>
-      </w:pPr>
-      <w:r>
-        <w:rPr>
-          <w:i/>
-          <w:color w:val="943634"/>
-        </w:rPr>
-        <w:t>[Create a package diagram]</w:t>
-      </w:r>
-    </w:p>
-    <w:p>
-      <w:pPr>
-        <w:pStyle w:val="Heading2"/>
-        <w:rPr>
-          <w:rFonts w:ascii="Times New Roman" w:hAnsi="Times New Roman"/>
-        </w:rPr>
-      </w:pPr>
-      <w:bookmarkStart w:id="6" w:name="_Toc285793960"/>
-      <w:r>
-        <w:rPr>
-          <w:rFonts w:ascii="Times New Roman" w:hAnsi="Times New Roman"/>
-        </w:rPr>
-        <w:t>Component and Deployment Diagrams</w:t>
-      </w:r>
-      <w:bookmarkEnd w:id="6"/>
-    </w:p>
-    <w:p>
-      <w:pPr>
-        <w:ind w:left="720"/>
-      </w:pPr>
-      <w:r>
-        <w:rPr>
-          <w:i/>
-          <w:color w:val="943634"/>
-        </w:rPr>
-        <w:t>[Create the component and deployment diagrams.]</w:t>
-      </w:r>
-    </w:p>
-    <w:p>
-      <w:pPr>
-        <w:pStyle w:val="Heading1"/>
-        <w:numPr>
-          <w:ilvl w:val="0"/>
-          <w:numId w:val="0"/>
-        </w:numPr>
-        <w:tabs>
-          <w:tab w:val="left" w:pos="720"/>
-        </w:tabs>
-        <w:ind w:left="1440"/>
-        <w:rPr>
-          <w:rFonts w:ascii="Times New Roman" w:hAnsi="Times New Roman"/>
-        </w:rPr>
-      </w:pPr>
-    </w:p>
-    <w:p>
-      <w:pPr>
-        <w:pStyle w:val="Heading1"/>
-        <w:numPr>
-          <w:ilvl w:val="0"/>
-          <w:numId w:val="3"/>
-        </w:numPr>
-        <w:tabs>
-          <w:tab w:val="left" w:pos="720"/>
-        </w:tabs>
-        <w:ind w:hanging="1440"/>
-        <w:rPr>
-          <w:rFonts w:ascii="Times New Roman" w:hAnsi="Times New Roman"/>
-        </w:rPr>
-      </w:pPr>
-      <w:bookmarkStart w:id="7" w:name="_Toc285793961"/>
-      <w:r>
-        <w:rPr>
-          <w:rFonts w:ascii="Times New Roman" w:hAnsi="Times New Roman"/>
-        </w:rPr>
-        <w:t>Elaboration – Iteration 1</w:t>
-      </w:r>
-      <w:r>
-        <w:rPr>
-          <w:rFonts w:ascii="Times New Roman" w:hAnsi="Times New Roman"/>
-        </w:rPr>
         <w:t>.</w:t>
       </w:r>
       <w:r>
@@ -2315,7 +2732,7 @@
         </w:rPr>
         <w:t>2</w:t>
       </w:r>
-      <w:bookmarkEnd w:id="7"/>
+      <w:bookmarkEnd w:id="8"/>
     </w:p>
     <w:p>
       <w:pPr>
@@ -2329,14 +2746,14 @@
           <w:rFonts w:ascii="Times New Roman" w:hAnsi="Times New Roman"/>
         </w:rPr>
       </w:pPr>
-      <w:bookmarkStart w:id="8" w:name="_Toc285793962"/>
+      <w:bookmarkStart w:id="9" w:name="_Toc285793962"/>
       <w:r>
         <w:rPr>
           <w:rFonts w:ascii="Times New Roman" w:hAnsi="Times New Roman"/>
         </w:rPr>
         <w:t>Design Model</w:t>
       </w:r>
-      <w:bookmarkEnd w:id="8"/>
+      <w:bookmarkEnd w:id="9"/>
     </w:p>
     <w:p>
       <w:pPr>
@@ -2350,14 +2767,14 @@
           <w:rFonts w:ascii="Times New Roman" w:hAnsi="Times New Roman"/>
         </w:rPr>
       </w:pPr>
-      <w:bookmarkStart w:id="9" w:name="_Toc285793963"/>
+      <w:bookmarkStart w:id="10" w:name="_Toc285793963"/>
       <w:r>
         <w:rPr>
           <w:rFonts w:ascii="Times New Roman" w:hAnsi="Times New Roman"/>
         </w:rPr>
         <w:t>Dynamic Behavior</w:t>
       </w:r>
-      <w:bookmarkEnd w:id="9"/>
+      <w:bookmarkEnd w:id="10"/>
     </w:p>
     <w:p>
       <w:pPr>
@@ -2387,7 +2804,7 @@
           <w:rFonts w:ascii="Times New Roman" w:hAnsi="Times New Roman"/>
         </w:rPr>
       </w:pPr>
-      <w:bookmarkStart w:id="10" w:name="_Toc285793964"/>
+      <w:bookmarkStart w:id="11" w:name="_Toc285793964"/>
       <w:r>
         <w:rPr>
           <w:rFonts w:ascii="Times New Roman" w:hAnsi="Times New Roman"/>
@@ -2400,7 +2817,7 @@
         </w:rPr>
         <w:t>Design</w:t>
       </w:r>
-      <w:bookmarkEnd w:id="10"/>
+      <w:bookmarkEnd w:id="11"/>
     </w:p>
     <w:p>
       <w:pPr>
@@ -2436,7 +2853,23 @@
           <w:i/>
           <w:color w:val="943634"/>
         </w:rPr>
-        <w:t xml:space="preserve"> GoF patterns</w:t>
+        <w:t xml:space="preserve"> </w:t>
+      </w:r>
+      <w:proofErr w:type="spellStart"/>
+      <w:r>
+        <w:rPr>
+          <w:i/>
+          <w:color w:val="943634"/>
+        </w:rPr>
+        <w:t>GoF</w:t>
+      </w:r>
+      <w:proofErr w:type="spellEnd"/>
+      <w:r>
+        <w:rPr>
+          <w:i/>
+          <w:color w:val="943634"/>
+        </w:rPr>
+        <w:t xml:space="preserve"> patterns</w:t>
       </w:r>
       <w:r>
         <w:rPr>
@@ -2458,14 +2891,14 @@
           <w:rFonts w:ascii="Times New Roman" w:hAnsi="Times New Roman"/>
         </w:rPr>
       </w:pPr>
-      <w:bookmarkStart w:id="11" w:name="_Toc285793965"/>
+      <w:bookmarkStart w:id="12" w:name="_Toc285793965"/>
       <w:r>
         <w:rPr>
           <w:rFonts w:ascii="Times New Roman" w:hAnsi="Times New Roman"/>
         </w:rPr>
         <w:t>Data Model</w:t>
       </w:r>
-      <w:bookmarkEnd w:id="11"/>
+      <w:bookmarkEnd w:id="12"/>
     </w:p>
     <w:p>
       <w:pPr>
@@ -2495,14 +2928,14 @@
           <w:rFonts w:ascii="Times New Roman" w:hAnsi="Times New Roman"/>
         </w:rPr>
       </w:pPr>
-      <w:bookmarkStart w:id="12" w:name="_Toc285793966"/>
+      <w:bookmarkStart w:id="13" w:name="_Toc285793966"/>
       <w:r>
         <w:rPr>
           <w:rFonts w:ascii="Times New Roman" w:hAnsi="Times New Roman"/>
         </w:rPr>
         <w:t>Unit Testing</w:t>
       </w:r>
-      <w:bookmarkEnd w:id="12"/>
+      <w:bookmarkEnd w:id="13"/>
     </w:p>
     <w:p>
       <w:pPr>
@@ -2551,14 +2984,14 @@
           <w:rFonts w:ascii="Times New Roman" w:hAnsi="Times New Roman"/>
         </w:rPr>
       </w:pPr>
-      <w:bookmarkStart w:id="13" w:name="_Toc285793967"/>
+      <w:bookmarkStart w:id="14" w:name="_Toc285793967"/>
       <w:r>
         <w:rPr>
           <w:rFonts w:ascii="Times New Roman" w:hAnsi="Times New Roman"/>
         </w:rPr>
         <w:t>Elaboration – Iteration 2</w:t>
       </w:r>
-      <w:bookmarkEnd w:id="13"/>
+      <w:bookmarkEnd w:id="14"/>
     </w:p>
     <w:p>
       <w:pPr>
@@ -2572,14 +3005,14 @@
           <w:rFonts w:ascii="Times New Roman" w:hAnsi="Times New Roman"/>
         </w:rPr>
       </w:pPr>
-      <w:bookmarkStart w:id="14" w:name="_Toc285793968"/>
+      <w:bookmarkStart w:id="15" w:name="_Toc285793968"/>
       <w:r>
         <w:rPr>
           <w:rFonts w:ascii="Times New Roman" w:hAnsi="Times New Roman"/>
         </w:rPr>
         <w:t>Architectural Design Refinement</w:t>
       </w:r>
-      <w:bookmarkEnd w:id="14"/>
+      <w:bookmarkEnd w:id="15"/>
     </w:p>
     <w:p>
       <w:pPr>
@@ -2610,14 +3043,14 @@
           <w:rFonts w:ascii="Times New Roman" w:hAnsi="Times New Roman"/>
         </w:rPr>
       </w:pPr>
-      <w:bookmarkStart w:id="15" w:name="_Toc285793969"/>
+      <w:bookmarkStart w:id="16" w:name="_Toc285793969"/>
       <w:r>
         <w:rPr>
           <w:rFonts w:ascii="Times New Roman" w:hAnsi="Times New Roman"/>
         </w:rPr>
         <w:t>Design Model Refinement</w:t>
       </w:r>
-      <w:bookmarkEnd w:id="15"/>
+      <w:bookmarkEnd w:id="16"/>
     </w:p>
     <w:p>
       <w:pPr>
@@ -2633,9 +3066,9 @@
           <w:sz w:val="24"/>
         </w:rPr>
       </w:pPr>
-      <w:bookmarkStart w:id="16" w:name="_Toc285725326"/>
-      <w:bookmarkStart w:id="17" w:name="_Toc285725569"/>
-      <w:bookmarkStart w:id="18" w:name="_Toc285793970"/>
+      <w:bookmarkStart w:id="17" w:name="_Toc285725326"/>
+      <w:bookmarkStart w:id="18" w:name="_Toc285725569"/>
+      <w:bookmarkStart w:id="19" w:name="_Toc285793970"/>
       <w:r>
         <w:rPr>
           <w:rFonts w:ascii="Times New Roman" w:hAnsi="Times New Roman"/>
@@ -2663,9 +3096,9 @@
         </w:rPr>
         <w:t>GRASP; motivate your choices. Deliver the updated class diagrams.]</w:t>
       </w:r>
-      <w:bookmarkEnd w:id="16"/>
       <w:bookmarkEnd w:id="17"/>
       <w:bookmarkEnd w:id="18"/>
+      <w:bookmarkEnd w:id="19"/>
     </w:p>
     <w:p>
       <w:pPr>
@@ -2727,14 +3160,14 @@
           <w:rFonts w:ascii="Times New Roman" w:hAnsi="Times New Roman"/>
         </w:rPr>
       </w:pPr>
-      <w:bookmarkStart w:id="19" w:name="_Toc285793971"/>
+      <w:bookmarkStart w:id="20" w:name="_Toc285793971"/>
       <w:r>
         <w:rPr>
           <w:rFonts w:ascii="Times New Roman" w:hAnsi="Times New Roman"/>
         </w:rPr>
         <w:t>Construction and Transition</w:t>
       </w:r>
-      <w:bookmarkEnd w:id="19"/>
+      <w:bookmarkEnd w:id="20"/>
     </w:p>
     <w:p>
       <w:pPr>
@@ -2756,14 +3189,14 @@
           <w:rFonts w:ascii="Times New Roman" w:hAnsi="Times New Roman"/>
         </w:rPr>
       </w:pPr>
-      <w:bookmarkStart w:id="20" w:name="_Toc285793972"/>
+      <w:bookmarkStart w:id="21" w:name="_Toc285793972"/>
       <w:r>
         <w:rPr>
           <w:rFonts w:ascii="Times New Roman" w:hAnsi="Times New Roman"/>
         </w:rPr>
         <w:t>System Testing</w:t>
       </w:r>
-      <w:bookmarkEnd w:id="20"/>
+      <w:bookmarkEnd w:id="21"/>
     </w:p>
     <w:p>
       <w:pPr>
@@ -2793,14 +3226,14 @@
           <w:rFonts w:ascii="Times New Roman" w:hAnsi="Times New Roman"/>
         </w:rPr>
       </w:pPr>
-      <w:bookmarkStart w:id="21" w:name="_Toc285793973"/>
+      <w:bookmarkStart w:id="22" w:name="_Toc285793973"/>
       <w:r>
         <w:rPr>
           <w:rFonts w:ascii="Times New Roman" w:hAnsi="Times New Roman"/>
         </w:rPr>
         <w:t>Future improvements</w:t>
       </w:r>
-      <w:bookmarkEnd w:id="21"/>
+      <w:bookmarkEnd w:id="22"/>
     </w:p>
     <w:p>
       <w:pPr>
@@ -2839,14 +3272,14 @@
           <w:rFonts w:ascii="Times New Roman" w:hAnsi="Times New Roman"/>
         </w:rPr>
       </w:pPr>
-      <w:bookmarkStart w:id="22" w:name="_Toc285793974"/>
+      <w:bookmarkStart w:id="23" w:name="_Toc285793974"/>
       <w:r>
         <w:rPr>
           <w:rFonts w:ascii="Times New Roman" w:hAnsi="Times New Roman"/>
         </w:rPr>
         <w:t>Bibliography</w:t>
       </w:r>
-      <w:bookmarkEnd w:id="22"/>
+      <w:bookmarkEnd w:id="23"/>
     </w:p>
     <w:p/>
     <w:p>
@@ -2854,12 +3287,46 @@
         <w:ind w:left="720"/>
       </w:pPr>
     </w:p>
-    <w:p/>
+    <w:p>
+      <w:hyperlink r:id="rId11" w:history="1">
+        <w:r>
+          <w:rPr>
+            <w:rStyle w:val="Hyperlink"/>
+          </w:rPr>
+          <w:t>https://www.javabrahman.com/design-patterns/observer-design-pattern-in-java/</w:t>
+        </w:r>
+      </w:hyperlink>
+    </w:p>
+    <w:p>
+      <w:hyperlink r:id="rId12" w:history="1">
+        <w:r>
+          <w:rPr>
+            <w:rStyle w:val="Hyperlink"/>
+          </w:rPr>
+          <w:t>https://norsamsiah.files.wordpress.com/2010/01/lab-003-domain-modeling1.pdf</w:t>
+        </w:r>
+      </w:hyperlink>
+    </w:p>
+    <w:p>
+      <w:pPr>
+        <w:rPr>
+          <w:b/>
+        </w:rPr>
+      </w:pPr>
+      <w:hyperlink r:id="rId13" w:history="1">
+        <w:r>
+          <w:rPr>
+            <w:rStyle w:val="Hyperlink"/>
+          </w:rPr>
+          <w:t>https://www.techrepublic.com/article/properly-package-your-java-classes/</w:t>
+        </w:r>
+      </w:hyperlink>
+    </w:p>
     <w:sectPr>
-      <w:headerReference w:type="default" r:id="rId8"/>
-      <w:footerReference w:type="default" r:id="rId9"/>
-      <w:headerReference w:type="first" r:id="rId10"/>
-      <w:footerReference w:type="first" r:id="rId11"/>
+      <w:headerReference w:type="default" r:id="rId14"/>
+      <w:footerReference w:type="default" r:id="rId15"/>
+      <w:headerReference w:type="first" r:id="rId16"/>
+      <w:footerReference w:type="first" r:id="rId17"/>
       <w:pgSz w:w="12240" w:h="15840" w:code="1"/>
       <w:pgMar w:top="1440" w:right="1440" w:bottom="1440" w:left="1440" w:header="720" w:footer="720" w:gutter="0"/>
       <w:cols w:space="720"/>
@@ -2870,7 +3337,7 @@
 </file>
 
 <file path=word/endnotes.xml><?xml version="1.0" encoding="utf-8"?>
-<w:endnotes xmlns:ve="http://schemas.openxmlformats.org/markup-compatibility/2006" xmlns:o="urn:schemas-microsoft-com:office:office" xmlns:r="http://schemas.openxmlformats.org/officeDocument/2006/relationships" xmlns:m="http://schemas.openxmlformats.org/officeDocument/2006/math" xmlns:v="urn:schemas-microsoft-com:vml" xmlns:wp="http://schemas.openxmlformats.org/drawingml/2006/wordprocessingDrawing" xmlns:w10="urn:schemas-microsoft-com:office:word" xmlns:w="http://schemas.openxmlformats.org/wordprocessingml/2006/main" xmlns:wne="http://schemas.microsoft.com/office/word/2006/wordml">
+<w:endnotes xmlns:wpc="http://schemas.microsoft.com/office/word/2010/wordprocessingCanvas" xmlns:cx="http://schemas.microsoft.com/office/drawing/2014/chartex" xmlns:cx1="http://schemas.microsoft.com/office/drawing/2015/9/8/chartex" xmlns:cx2="http://schemas.microsoft.com/office/drawing/2015/10/21/chartex" xmlns:cx3="http://schemas.microsoft.com/office/drawing/2016/5/9/chartex" xmlns:cx4="http://schemas.microsoft.com/office/drawing/2016/5/10/chartex" xmlns:cx5="http://schemas.microsoft.com/office/drawing/2016/5/11/chartex" xmlns:cx6="http://schemas.microsoft.com/office/drawing/2016/5/12/chartex" xmlns:cx7="http://schemas.microsoft.com/office/drawing/2016/5/13/chartex" xmlns:cx8="http://schemas.microsoft.com/office/drawing/2016/5/14/chartex" xmlns:mc="http://schemas.openxmlformats.org/markup-compatibility/2006" xmlns:aink="http://schemas.microsoft.com/office/drawing/2016/ink" xmlns:am3d="http://schemas.microsoft.com/office/drawing/2017/model3d" xmlns:o="urn:schemas-microsoft-com:office:office" xmlns:r="http://schemas.openxmlformats.org/officeDocument/2006/relationships" xmlns:m="http://schemas.openxmlformats.org/officeDocument/2006/math" xmlns:v="urn:schemas-microsoft-com:vml" xmlns:wp14="http://schemas.microsoft.com/office/word/2010/wordprocessingDrawing" xmlns:wp="http://schemas.openxmlformats.org/drawingml/2006/wordprocessingDrawing" xmlns:w10="urn:schemas-microsoft-com:office:word" xmlns:w="http://schemas.openxmlformats.org/wordprocessingml/2006/main" xmlns:w14="http://schemas.microsoft.com/office/word/2010/wordml" xmlns:w15="http://schemas.microsoft.com/office/word/2012/wordml" xmlns:w16cid="http://schemas.microsoft.com/office/word/2016/wordml/cid" xmlns:w16se="http://schemas.microsoft.com/office/word/2015/wordml/symex" xmlns:wpg="http://schemas.microsoft.com/office/word/2010/wordprocessingGroup" xmlns:wpi="http://schemas.microsoft.com/office/word/2010/wordprocessingInk" xmlns:wne="http://schemas.microsoft.com/office/word/2006/wordml" xmlns:wps="http://schemas.microsoft.com/office/word/2010/wordprocessingShape" mc:Ignorable="w14 w15 w16se w16cid wp14">
   <w:endnote w:type="separator" w:id="-1">
     <w:p>
       <w:pPr>
@@ -2895,7 +3362,7 @@
 </file>
 
 <file path=word/footer1.xml><?xml version="1.0" encoding="utf-8"?>
-<w:ftr xmlns:ve="http://schemas.openxmlformats.org/markup-compatibility/2006" xmlns:o="urn:schemas-microsoft-com:office:office" xmlns:r="http://schemas.openxmlformats.org/officeDocument/2006/relationships" xmlns:m="http://schemas.openxmlformats.org/officeDocument/2006/math" xmlns:v="urn:schemas-microsoft-com:vml" xmlns:wp="http://schemas.openxmlformats.org/drawingml/2006/wordprocessingDrawing" xmlns:w10="urn:schemas-microsoft-com:office:word" xmlns:w="http://schemas.openxmlformats.org/wordprocessingml/2006/main" xmlns:wne="http://schemas.microsoft.com/office/word/2006/wordml">
+<w:ftr xmlns:wpc="http://schemas.microsoft.com/office/word/2010/wordprocessingCanvas" xmlns:cx="http://schemas.microsoft.com/office/drawing/2014/chartex" xmlns:cx1="http://schemas.microsoft.com/office/drawing/2015/9/8/chartex" xmlns:cx2="http://schemas.microsoft.com/office/drawing/2015/10/21/chartex" xmlns:cx3="http://schemas.microsoft.com/office/drawing/2016/5/9/chartex" xmlns:cx4="http://schemas.microsoft.com/office/drawing/2016/5/10/chartex" xmlns:cx5="http://schemas.microsoft.com/office/drawing/2016/5/11/chartex" xmlns:cx6="http://schemas.microsoft.com/office/drawing/2016/5/12/chartex" xmlns:cx7="http://schemas.microsoft.com/office/drawing/2016/5/13/chartex" xmlns:cx8="http://schemas.microsoft.com/office/drawing/2016/5/14/chartex" xmlns:mc="http://schemas.openxmlformats.org/markup-compatibility/2006" xmlns:aink="http://schemas.microsoft.com/office/drawing/2016/ink" xmlns:am3d="http://schemas.microsoft.com/office/drawing/2017/model3d" xmlns:o="urn:schemas-microsoft-com:office:office" xmlns:r="http://schemas.openxmlformats.org/officeDocument/2006/relationships" xmlns:m="http://schemas.openxmlformats.org/officeDocument/2006/math" xmlns:v="urn:schemas-microsoft-com:vml" xmlns:wp14="http://schemas.microsoft.com/office/word/2010/wordprocessingDrawing" xmlns:wp="http://schemas.openxmlformats.org/drawingml/2006/wordprocessingDrawing" xmlns:w10="urn:schemas-microsoft-com:office:word" xmlns:w="http://schemas.openxmlformats.org/wordprocessingml/2006/main" xmlns:w14="http://schemas.microsoft.com/office/word/2010/wordml" xmlns:w15="http://schemas.microsoft.com/office/word/2012/wordml" xmlns:w16cid="http://schemas.microsoft.com/office/word/2016/wordml/cid" xmlns:w16se="http://schemas.microsoft.com/office/word/2015/wordml/symex" xmlns:wpg="http://schemas.microsoft.com/office/word/2010/wordprocessingGroup" xmlns:wpi="http://schemas.microsoft.com/office/word/2010/wordprocessingInk" xmlns:wne="http://schemas.microsoft.com/office/word/2006/wordml" xmlns:wps="http://schemas.microsoft.com/office/word/2010/wordprocessingShape" mc:Ignorable="w14 w15 w16se w16cid wp14">
   <w:p>
     <w:pPr>
       <w:pStyle w:val="Footer"/>
@@ -2933,7 +3400,7 @@
 </file>
 
 <file path=word/footer2.xml><?xml version="1.0" encoding="utf-8"?>
-<w:ftr xmlns:ve="http://schemas.openxmlformats.org/markup-compatibility/2006" xmlns:o="urn:schemas-microsoft-com:office:office" xmlns:r="http://schemas.openxmlformats.org/officeDocument/2006/relationships" xmlns:m="http://schemas.openxmlformats.org/officeDocument/2006/math" xmlns:v="urn:schemas-microsoft-com:vml" xmlns:wp="http://schemas.openxmlformats.org/drawingml/2006/wordprocessingDrawing" xmlns:w10="urn:schemas-microsoft-com:office:word" xmlns:w="http://schemas.openxmlformats.org/wordprocessingml/2006/main" xmlns:wne="http://schemas.microsoft.com/office/word/2006/wordml">
+<w:ftr xmlns:wpc="http://schemas.microsoft.com/office/word/2010/wordprocessingCanvas" xmlns:cx="http://schemas.microsoft.com/office/drawing/2014/chartex" xmlns:cx1="http://schemas.microsoft.com/office/drawing/2015/9/8/chartex" xmlns:cx2="http://schemas.microsoft.com/office/drawing/2015/10/21/chartex" xmlns:cx3="http://schemas.microsoft.com/office/drawing/2016/5/9/chartex" xmlns:cx4="http://schemas.microsoft.com/office/drawing/2016/5/10/chartex" xmlns:cx5="http://schemas.microsoft.com/office/drawing/2016/5/11/chartex" xmlns:cx6="http://schemas.microsoft.com/office/drawing/2016/5/12/chartex" xmlns:cx7="http://schemas.microsoft.com/office/drawing/2016/5/13/chartex" xmlns:cx8="http://schemas.microsoft.com/office/drawing/2016/5/14/chartex" xmlns:mc="http://schemas.openxmlformats.org/markup-compatibility/2006" xmlns:aink="http://schemas.microsoft.com/office/drawing/2016/ink" xmlns:am3d="http://schemas.microsoft.com/office/drawing/2017/model3d" xmlns:o="urn:schemas-microsoft-com:office:office" xmlns:r="http://schemas.openxmlformats.org/officeDocument/2006/relationships" xmlns:m="http://schemas.openxmlformats.org/officeDocument/2006/math" xmlns:v="urn:schemas-microsoft-com:vml" xmlns:wp14="http://schemas.microsoft.com/office/word/2010/wordprocessingDrawing" xmlns:wp="http://schemas.openxmlformats.org/drawingml/2006/wordprocessingDrawing" xmlns:w10="urn:schemas-microsoft-com:office:word" xmlns:w="http://schemas.openxmlformats.org/wordprocessingml/2006/main" xmlns:w14="http://schemas.microsoft.com/office/word/2010/wordml" xmlns:w15="http://schemas.microsoft.com/office/word/2012/wordml" xmlns:w16cid="http://schemas.microsoft.com/office/word/2016/wordml/cid" xmlns:w16se="http://schemas.microsoft.com/office/word/2015/wordml/symex" xmlns:wpg="http://schemas.microsoft.com/office/word/2010/wordprocessingGroup" xmlns:wpi="http://schemas.microsoft.com/office/word/2010/wordprocessingInk" xmlns:wne="http://schemas.microsoft.com/office/word/2006/wordml" xmlns:wps="http://schemas.microsoft.com/office/word/2010/wordprocessingShape" mc:Ignorable="w14 w15 w16se w16cid wp14">
   <w:tbl>
     <w:tblPr>
       <w:tblW w:w="0" w:type="auto"/>
@@ -2946,7 +3413,7 @@
         <w:insideV w:val="single" w:sz="6" w:space="0" w:color="auto"/>
       </w:tblBorders>
       <w:tblLayout w:type="fixed"/>
-      <w:tblLook w:val="0000"/>
+      <w:tblLook w:val="0000" w:firstRow="0" w:lastRow="0" w:firstColumn="0" w:lastColumn="0" w:noHBand="0" w:noVBand="0"/>
     </w:tblPr>
     <w:tblGrid>
       <w:gridCol w:w="3162"/>
@@ -3040,15 +3507,29 @@
             </w:rPr>
             <w:t xml:space="preserve"> of </w:t>
           </w:r>
-          <w:fldSimple w:instr=" NUMPAGES  \* MERGEFORMAT ">
-            <w:r>
-              <w:rPr>
-                <w:rStyle w:val="PageNumber"/>
-                <w:noProof/>
-              </w:rPr>
-              <w:t>5</w:t>
-            </w:r>
-          </w:fldSimple>
+          <w:r>
+            <w:fldChar w:fldCharType="begin"/>
+          </w:r>
+          <w:r>
+            <w:instrText xml:space="preserve"> NUMPAGES  \* MERGEFORMAT </w:instrText>
+          </w:r>
+          <w:r>
+            <w:fldChar w:fldCharType="separate"/>
+          </w:r>
+          <w:r>
+            <w:rPr>
+              <w:rStyle w:val="PageNumber"/>
+              <w:noProof/>
+            </w:rPr>
+            <w:t>5</w:t>
+          </w:r>
+          <w:r>
+            <w:rPr>
+              <w:rStyle w:val="PageNumber"/>
+              <w:noProof/>
+            </w:rPr>
+            <w:fldChar w:fldCharType="end"/>
+          </w:r>
         </w:p>
       </w:tc>
     </w:tr>
@@ -3062,7 +3543,7 @@
 </file>
 
 <file path=word/footer3.xml><?xml version="1.0" encoding="utf-8"?>
-<w:ftr xmlns:ve="http://schemas.openxmlformats.org/markup-compatibility/2006" xmlns:o="urn:schemas-microsoft-com:office:office" xmlns:r="http://schemas.openxmlformats.org/officeDocument/2006/relationships" xmlns:m="http://schemas.openxmlformats.org/officeDocument/2006/math" xmlns:v="urn:schemas-microsoft-com:vml" xmlns:wp="http://schemas.openxmlformats.org/drawingml/2006/wordprocessingDrawing" xmlns:w10="urn:schemas-microsoft-com:office:word" xmlns:w="http://schemas.openxmlformats.org/wordprocessingml/2006/main" xmlns:wne="http://schemas.microsoft.com/office/word/2006/wordml">
+<w:ftr xmlns:wpc="http://schemas.microsoft.com/office/word/2010/wordprocessingCanvas" xmlns:cx="http://schemas.microsoft.com/office/drawing/2014/chartex" xmlns:cx1="http://schemas.microsoft.com/office/drawing/2015/9/8/chartex" xmlns:cx2="http://schemas.microsoft.com/office/drawing/2015/10/21/chartex" xmlns:cx3="http://schemas.microsoft.com/office/drawing/2016/5/9/chartex" xmlns:cx4="http://schemas.microsoft.com/office/drawing/2016/5/10/chartex" xmlns:cx5="http://schemas.microsoft.com/office/drawing/2016/5/11/chartex" xmlns:cx6="http://schemas.microsoft.com/office/drawing/2016/5/12/chartex" xmlns:cx7="http://schemas.microsoft.com/office/drawing/2016/5/13/chartex" xmlns:cx8="http://schemas.microsoft.com/office/drawing/2016/5/14/chartex" xmlns:mc="http://schemas.openxmlformats.org/markup-compatibility/2006" xmlns:aink="http://schemas.microsoft.com/office/drawing/2016/ink" xmlns:am3d="http://schemas.microsoft.com/office/drawing/2017/model3d" xmlns:o="urn:schemas-microsoft-com:office:office" xmlns:r="http://schemas.openxmlformats.org/officeDocument/2006/relationships" xmlns:m="http://schemas.openxmlformats.org/officeDocument/2006/math" xmlns:v="urn:schemas-microsoft-com:vml" xmlns:wp14="http://schemas.microsoft.com/office/word/2010/wordprocessingDrawing" xmlns:wp="http://schemas.openxmlformats.org/drawingml/2006/wordprocessingDrawing" xmlns:w10="urn:schemas-microsoft-com:office:word" xmlns:w="http://schemas.openxmlformats.org/wordprocessingml/2006/main" xmlns:w14="http://schemas.microsoft.com/office/word/2010/wordml" xmlns:w15="http://schemas.microsoft.com/office/word/2012/wordml" xmlns:w16cid="http://schemas.microsoft.com/office/word/2016/wordml/cid" xmlns:w16se="http://schemas.microsoft.com/office/word/2015/wordml/symex" xmlns:wpg="http://schemas.microsoft.com/office/word/2010/wordprocessingGroup" xmlns:wpi="http://schemas.microsoft.com/office/word/2010/wordprocessingInk" xmlns:wne="http://schemas.microsoft.com/office/word/2006/wordml" xmlns:wps="http://schemas.microsoft.com/office/word/2010/wordprocessingShape" mc:Ignorable="w14 w15 w16se w16cid wp14">
   <w:p>
     <w:pPr>
       <w:pStyle w:val="Footer"/>
@@ -3072,7 +3553,7 @@
 </file>
 
 <file path=word/footnotes.xml><?xml version="1.0" encoding="utf-8"?>
-<w:footnotes xmlns:ve="http://schemas.openxmlformats.org/markup-compatibility/2006" xmlns:o="urn:schemas-microsoft-com:office:office" xmlns:r="http://schemas.openxmlformats.org/officeDocument/2006/relationships" xmlns:m="http://schemas.openxmlformats.org/officeDocument/2006/math" xmlns:v="urn:schemas-microsoft-com:vml" xmlns:wp="http://schemas.openxmlformats.org/drawingml/2006/wordprocessingDrawing" xmlns:w10="urn:schemas-microsoft-com:office:word" xmlns:w="http://schemas.openxmlformats.org/wordprocessingml/2006/main" xmlns:wne="http://schemas.microsoft.com/office/word/2006/wordml">
+<w:footnotes xmlns:wpc="http://schemas.microsoft.com/office/word/2010/wordprocessingCanvas" xmlns:cx="http://schemas.microsoft.com/office/drawing/2014/chartex" xmlns:cx1="http://schemas.microsoft.com/office/drawing/2015/9/8/chartex" xmlns:cx2="http://schemas.microsoft.com/office/drawing/2015/10/21/chartex" xmlns:cx3="http://schemas.microsoft.com/office/drawing/2016/5/9/chartex" xmlns:cx4="http://schemas.microsoft.com/office/drawing/2016/5/10/chartex" xmlns:cx5="http://schemas.microsoft.com/office/drawing/2016/5/11/chartex" xmlns:cx6="http://schemas.microsoft.com/office/drawing/2016/5/12/chartex" xmlns:cx7="http://schemas.microsoft.com/office/drawing/2016/5/13/chartex" xmlns:cx8="http://schemas.microsoft.com/office/drawing/2016/5/14/chartex" xmlns:mc="http://schemas.openxmlformats.org/markup-compatibility/2006" xmlns:aink="http://schemas.microsoft.com/office/drawing/2016/ink" xmlns:am3d="http://schemas.microsoft.com/office/drawing/2017/model3d" xmlns:o="urn:schemas-microsoft-com:office:office" xmlns:r="http://schemas.openxmlformats.org/officeDocument/2006/relationships" xmlns:m="http://schemas.openxmlformats.org/officeDocument/2006/math" xmlns:v="urn:schemas-microsoft-com:vml" xmlns:wp14="http://schemas.microsoft.com/office/word/2010/wordprocessingDrawing" xmlns:wp="http://schemas.openxmlformats.org/drawingml/2006/wordprocessingDrawing" xmlns:w10="urn:schemas-microsoft-com:office:word" xmlns:w="http://schemas.openxmlformats.org/wordprocessingml/2006/main" xmlns:w14="http://schemas.microsoft.com/office/word/2010/wordml" xmlns:w15="http://schemas.microsoft.com/office/word/2012/wordml" xmlns:w16cid="http://schemas.microsoft.com/office/word/2016/wordml/cid" xmlns:w16se="http://schemas.microsoft.com/office/word/2015/wordml/symex" xmlns:wpg="http://schemas.microsoft.com/office/word/2010/wordprocessingGroup" xmlns:wpi="http://schemas.microsoft.com/office/word/2010/wordprocessingInk" xmlns:wne="http://schemas.microsoft.com/office/word/2006/wordml" xmlns:wps="http://schemas.microsoft.com/office/word/2010/wordprocessingShape" mc:Ignorable="w14 w15 w16se w16cid wp14">
   <w:footnote w:type="separator" w:id="-1">
     <w:p>
       <w:pPr>
@@ -3097,7 +3578,7 @@
 </file>
 
 <file path=word/header1.xml><?xml version="1.0" encoding="utf-8"?>
-<w:hdr xmlns:ve="http://schemas.openxmlformats.org/markup-compatibility/2006" xmlns:o="urn:schemas-microsoft-com:office:office" xmlns:r="http://schemas.openxmlformats.org/officeDocument/2006/relationships" xmlns:m="http://schemas.openxmlformats.org/officeDocument/2006/math" xmlns:v="urn:schemas-microsoft-com:vml" xmlns:wp="http://schemas.openxmlformats.org/drawingml/2006/wordprocessingDrawing" xmlns:w10="urn:schemas-microsoft-com:office:word" xmlns:w="http://schemas.openxmlformats.org/wordprocessingml/2006/main" xmlns:wne="http://schemas.microsoft.com/office/word/2006/wordml">
+<w:hdr xmlns:wpc="http://schemas.microsoft.com/office/word/2010/wordprocessingCanvas" xmlns:cx="http://schemas.microsoft.com/office/drawing/2014/chartex" xmlns:cx1="http://schemas.microsoft.com/office/drawing/2015/9/8/chartex" xmlns:cx2="http://schemas.microsoft.com/office/drawing/2015/10/21/chartex" xmlns:cx3="http://schemas.microsoft.com/office/drawing/2016/5/9/chartex" xmlns:cx4="http://schemas.microsoft.com/office/drawing/2016/5/10/chartex" xmlns:cx5="http://schemas.microsoft.com/office/drawing/2016/5/11/chartex" xmlns:cx6="http://schemas.microsoft.com/office/drawing/2016/5/12/chartex" xmlns:cx7="http://schemas.microsoft.com/office/drawing/2016/5/13/chartex" xmlns:cx8="http://schemas.microsoft.com/office/drawing/2016/5/14/chartex" xmlns:mc="http://schemas.openxmlformats.org/markup-compatibility/2006" xmlns:aink="http://schemas.microsoft.com/office/drawing/2016/ink" xmlns:am3d="http://schemas.microsoft.com/office/drawing/2017/model3d" xmlns:o="urn:schemas-microsoft-com:office:office" xmlns:r="http://schemas.openxmlformats.org/officeDocument/2006/relationships" xmlns:m="http://schemas.openxmlformats.org/officeDocument/2006/math" xmlns:v="urn:schemas-microsoft-com:vml" xmlns:wp14="http://schemas.microsoft.com/office/word/2010/wordprocessingDrawing" xmlns:wp="http://schemas.openxmlformats.org/drawingml/2006/wordprocessingDrawing" xmlns:w10="urn:schemas-microsoft-com:office:word" xmlns:w="http://schemas.openxmlformats.org/wordprocessingml/2006/main" xmlns:w14="http://schemas.microsoft.com/office/word/2010/wordml" xmlns:w15="http://schemas.microsoft.com/office/word/2012/wordml" xmlns:w16cid="http://schemas.microsoft.com/office/word/2016/wordml/cid" xmlns:w16se="http://schemas.microsoft.com/office/word/2015/wordml/symex" xmlns:wpg="http://schemas.microsoft.com/office/word/2010/wordprocessingGroup" xmlns:wpi="http://schemas.microsoft.com/office/word/2010/wordprocessingInk" xmlns:wne="http://schemas.microsoft.com/office/word/2006/wordml" xmlns:wps="http://schemas.microsoft.com/office/word/2010/wordprocessingShape" mc:Ignorable="w14 w15 w16se w16cid wp14">
   <w:tbl>
     <w:tblPr>
       <w:tblW w:w="0" w:type="auto"/>
@@ -3110,7 +3591,7 @@
         <w:insideV w:val="single" w:sz="6" w:space="0" w:color="auto"/>
       </w:tblBorders>
       <w:tblLayout w:type="fixed"/>
-      <w:tblLook w:val="0000"/>
+      <w:tblLook w:val="0000" w:firstRow="0" w:lastRow="0" w:firstColumn="0" w:lastColumn="0" w:noHBand="0" w:noVBand="0"/>
     </w:tblPr>
     <w:tblGrid>
       <w:gridCol w:w="6379"/>
@@ -3122,11 +3603,15 @@
           <w:tcW w:w="6379" w:type="dxa"/>
         </w:tcPr>
         <w:p>
-          <w:fldSimple w:instr=" SUBJECT  \* MERGEFORMAT ">
-            <w:r>
-              <w:t>&lt;Project Name&gt;</w:t>
-            </w:r>
-          </w:fldSimple>
+          <w:r>
+            <w:t xml:space="preserve">Taxi </w:t>
+          </w:r>
+          <w:r>
+            <w:t>booking</w:t>
+          </w:r>
+          <w:r>
+            <w:t xml:space="preserve"> system</w:t>
+          </w:r>
         </w:p>
       </w:tc>
       <w:tc>
@@ -3142,7 +3627,7 @@
             <w:ind w:right="68"/>
           </w:pPr>
           <w:r>
-            <w:t xml:space="preserve">  Version:           &lt;1.0&gt;</w:t>
+            <w:t xml:space="preserve">  Version:           1.0</w:t>
           </w:r>
         </w:p>
       </w:tc>
@@ -3153,14 +3638,24 @@
           <w:tcW w:w="6379" w:type="dxa"/>
         </w:tcPr>
         <w:p>
-          <w:fldSimple w:instr=" TITLE  \* MERGEFORMAT ">
-            <w:r>
-              <w:t>Analysis and Design</w:t>
-            </w:r>
-            <w:r>
-              <w:t xml:space="preserve"> Document</w:t>
-            </w:r>
-          </w:fldSimple>
+          <w:r>
+            <w:fldChar w:fldCharType="begin"/>
+          </w:r>
+          <w:r>
+            <w:instrText xml:space="preserve"> TITLE  \* MERGEFORMAT </w:instrText>
+          </w:r>
+          <w:r>
+            <w:fldChar w:fldCharType="separate"/>
+          </w:r>
+          <w:r>
+            <w:t>Analysis and Design</w:t>
+          </w:r>
+          <w:r>
+            <w:t xml:space="preserve"> Document</w:t>
+          </w:r>
+          <w:r>
+            <w:fldChar w:fldCharType="end"/>
+          </w:r>
         </w:p>
       </w:tc>
       <w:tc>
@@ -3169,7 +3664,28 @@
         </w:tcPr>
         <w:p>
           <w:r>
-            <w:t xml:space="preserve">  Date:  &lt;dd/mmm/yy&gt;</w:t>
+            <w:t xml:space="preserve">  Date:  </w:t>
+          </w:r>
+          <w:r>
+            <w:t xml:space="preserve"> </w:t>
+          </w:r>
+          <w:r>
+            <w:t>0</w:t>
+          </w:r>
+          <w:r>
+            <w:t>4</w:t>
+          </w:r>
+          <w:r>
+            <w:t>/</w:t>
+          </w:r>
+          <w:r>
+            <w:t>Apr</w:t>
+          </w:r>
+          <w:r>
+            <w:t>/</w:t>
+          </w:r>
+          <w:r>
+            <w:t>19</w:t>
           </w:r>
         </w:p>
       </w:tc>
@@ -3197,7 +3713,7 @@
 </file>
 
 <file path=word/header2.xml><?xml version="1.0" encoding="utf-8"?>
-<w:hdr xmlns:ve="http://schemas.openxmlformats.org/markup-compatibility/2006" xmlns:o="urn:schemas-microsoft-com:office:office" xmlns:r="http://schemas.openxmlformats.org/officeDocument/2006/relationships" xmlns:m="http://schemas.openxmlformats.org/officeDocument/2006/math" xmlns:v="urn:schemas-microsoft-com:vml" xmlns:wp="http://schemas.openxmlformats.org/drawingml/2006/wordprocessingDrawing" xmlns:w10="urn:schemas-microsoft-com:office:word" xmlns:w="http://schemas.openxmlformats.org/wordprocessingml/2006/main" xmlns:wne="http://schemas.microsoft.com/office/word/2006/wordml">
+<w:hdr xmlns:wpc="http://schemas.microsoft.com/office/word/2010/wordprocessingCanvas" xmlns:cx="http://schemas.microsoft.com/office/drawing/2014/chartex" xmlns:cx1="http://schemas.microsoft.com/office/drawing/2015/9/8/chartex" xmlns:cx2="http://schemas.microsoft.com/office/drawing/2015/10/21/chartex" xmlns:cx3="http://schemas.microsoft.com/office/drawing/2016/5/9/chartex" xmlns:cx4="http://schemas.microsoft.com/office/drawing/2016/5/10/chartex" xmlns:cx5="http://schemas.microsoft.com/office/drawing/2016/5/11/chartex" xmlns:cx6="http://schemas.microsoft.com/office/drawing/2016/5/12/chartex" xmlns:cx7="http://schemas.microsoft.com/office/drawing/2016/5/13/chartex" xmlns:cx8="http://schemas.microsoft.com/office/drawing/2016/5/14/chartex" xmlns:mc="http://schemas.openxmlformats.org/markup-compatibility/2006" xmlns:aink="http://schemas.microsoft.com/office/drawing/2016/ink" xmlns:am3d="http://schemas.microsoft.com/office/drawing/2017/model3d" xmlns:o="urn:schemas-microsoft-com:office:office" xmlns:r="http://schemas.openxmlformats.org/officeDocument/2006/relationships" xmlns:m="http://schemas.openxmlformats.org/officeDocument/2006/math" xmlns:v="urn:schemas-microsoft-com:vml" xmlns:wp14="http://schemas.microsoft.com/office/word/2010/wordprocessingDrawing" xmlns:wp="http://schemas.openxmlformats.org/drawingml/2006/wordprocessingDrawing" xmlns:w10="urn:schemas-microsoft-com:office:word" xmlns:w="http://schemas.openxmlformats.org/wordprocessingml/2006/main" xmlns:w14="http://schemas.microsoft.com/office/word/2010/wordml" xmlns:w15="http://schemas.microsoft.com/office/word/2012/wordml" xmlns:w16cid="http://schemas.microsoft.com/office/word/2016/wordml/cid" xmlns:w16se="http://schemas.microsoft.com/office/word/2015/wordml/symex" xmlns:wpg="http://schemas.microsoft.com/office/word/2010/wordprocessingGroup" xmlns:wpi="http://schemas.microsoft.com/office/word/2010/wordprocessingInk" xmlns:wne="http://schemas.microsoft.com/office/word/2006/wordml" xmlns:wps="http://schemas.microsoft.com/office/word/2010/wordprocessingShape" mc:Ignorable="w14 w15 w16se w16cid wp14">
   <w:p>
     <w:pPr>
       <w:pStyle w:val="Header"/>
@@ -3207,8 +3723,8 @@
 </file>
 
 <file path=word/numbering.xml><?xml version="1.0" encoding="utf-8"?>
-<w:numbering xmlns:ve="http://schemas.openxmlformats.org/markup-compatibility/2006" xmlns:o="urn:schemas-microsoft-com:office:office" xmlns:r="http://schemas.openxmlformats.org/officeDocument/2006/relationships" xmlns:m="http://schemas.openxmlformats.org/officeDocument/2006/math" xmlns:v="urn:schemas-microsoft-com:vml" xmlns:wp="http://schemas.openxmlformats.org/drawingml/2006/wordprocessingDrawing" xmlns:w10="urn:schemas-microsoft-com:office:word" xmlns:w="http://schemas.openxmlformats.org/wordprocessingml/2006/main" xmlns:wne="http://schemas.microsoft.com/office/word/2006/wordml">
-  <w:abstractNum w:abstractNumId="0">
+<w:numbering xmlns:wpc="http://schemas.microsoft.com/office/word/2010/wordprocessingCanvas" xmlns:cx="http://schemas.microsoft.com/office/drawing/2014/chartex" xmlns:cx1="http://schemas.microsoft.com/office/drawing/2015/9/8/chartex" xmlns:cx2="http://schemas.microsoft.com/office/drawing/2015/10/21/chartex" xmlns:cx3="http://schemas.microsoft.com/office/drawing/2016/5/9/chartex" xmlns:cx4="http://schemas.microsoft.com/office/drawing/2016/5/10/chartex" xmlns:cx5="http://schemas.microsoft.com/office/drawing/2016/5/11/chartex" xmlns:cx6="http://schemas.microsoft.com/office/drawing/2016/5/12/chartex" xmlns:cx7="http://schemas.microsoft.com/office/drawing/2016/5/13/chartex" xmlns:cx8="http://schemas.microsoft.com/office/drawing/2016/5/14/chartex" xmlns:mc="http://schemas.openxmlformats.org/markup-compatibility/2006" xmlns:aink="http://schemas.microsoft.com/office/drawing/2016/ink" xmlns:am3d="http://schemas.microsoft.com/office/drawing/2017/model3d" xmlns:o="urn:schemas-microsoft-com:office:office" xmlns:r="http://schemas.openxmlformats.org/officeDocument/2006/relationships" xmlns:m="http://schemas.openxmlformats.org/officeDocument/2006/math" xmlns:v="urn:schemas-microsoft-com:vml" xmlns:wp14="http://schemas.microsoft.com/office/word/2010/wordprocessingDrawing" xmlns:wp="http://schemas.openxmlformats.org/drawingml/2006/wordprocessingDrawing" xmlns:w10="urn:schemas-microsoft-com:office:word" xmlns:w="http://schemas.openxmlformats.org/wordprocessingml/2006/main" xmlns:w14="http://schemas.microsoft.com/office/word/2010/wordml" xmlns:w15="http://schemas.microsoft.com/office/word/2012/wordml" xmlns:w16cid="http://schemas.microsoft.com/office/word/2016/wordml/cid" xmlns:w16se="http://schemas.microsoft.com/office/word/2015/wordml/symex" xmlns:wpg="http://schemas.microsoft.com/office/word/2010/wordprocessingGroup" xmlns:wpi="http://schemas.microsoft.com/office/word/2010/wordprocessingInk" xmlns:wne="http://schemas.microsoft.com/office/word/2006/wordml" xmlns:wps="http://schemas.microsoft.com/office/word/2010/wordprocessingShape" mc:Ignorable="w14 w15 w16se w16cid wp14">
+  <w:abstractNum w:abstractNumId="0" w15:restartNumberingAfterBreak="0">
     <w:nsid w:val="FFFFFFFB"/>
     <w:multiLevelType w:val="multilevel"/>
     <w:tmpl w:val="FFFFFFFF"/>
@@ -3285,7 +3801,7 @@
       <w:lvlJc w:val="left"/>
     </w:lvl>
   </w:abstractNum>
-  <w:abstractNum w:abstractNumId="1">
+  <w:abstractNum w:abstractNumId="1" w15:restartNumberingAfterBreak="0">
     <w:nsid w:val="00126F2B"/>
     <w:multiLevelType w:val="hybridMultilevel"/>
     <w:tmpl w:val="EF2AE7FC"/>
@@ -3374,7 +3890,7 @@
       </w:pPr>
     </w:lvl>
   </w:abstractNum>
-  <w:abstractNum w:abstractNumId="2">
+  <w:abstractNum w:abstractNumId="2" w15:restartNumberingAfterBreak="0">
     <w:nsid w:val="082E746A"/>
     <w:multiLevelType w:val="hybridMultilevel"/>
     <w:tmpl w:val="6742F09C"/>
@@ -3463,7 +3979,7 @@
       </w:pPr>
     </w:lvl>
   </w:abstractNum>
-  <w:abstractNum w:abstractNumId="3">
+  <w:abstractNum w:abstractNumId="3" w15:restartNumberingAfterBreak="0">
     <w:nsid w:val="15A06247"/>
     <w:multiLevelType w:val="hybridMultilevel"/>
     <w:tmpl w:val="9552E5DA"/>
@@ -3552,7 +4068,7 @@
       </w:pPr>
     </w:lvl>
   </w:abstractNum>
-  <w:abstractNum w:abstractNumId="4">
+  <w:abstractNum w:abstractNumId="4" w15:restartNumberingAfterBreak="0">
     <w:nsid w:val="183D1B0A"/>
     <w:multiLevelType w:val="hybridMultilevel"/>
     <w:tmpl w:val="13CCDDA0"/>
@@ -3641,7 +4157,7 @@
       </w:pPr>
     </w:lvl>
   </w:abstractNum>
-  <w:abstractNum w:abstractNumId="5">
+  <w:abstractNum w:abstractNumId="5" w15:restartNumberingAfterBreak="0">
     <w:nsid w:val="26E14A9F"/>
     <w:multiLevelType w:val="hybridMultilevel"/>
     <w:tmpl w:val="86BECE66"/>
@@ -3731,7 +4247,7 @@
       </w:pPr>
     </w:lvl>
   </w:abstractNum>
-  <w:abstractNum w:abstractNumId="6">
+  <w:abstractNum w:abstractNumId="6" w15:restartNumberingAfterBreak="0">
     <w:nsid w:val="35F23968"/>
     <w:multiLevelType w:val="hybridMultilevel"/>
     <w:tmpl w:val="A118ADDA"/>
@@ -3820,7 +4336,7 @@
       </w:pPr>
     </w:lvl>
   </w:abstractNum>
-  <w:abstractNum w:abstractNumId="7">
+  <w:abstractNum w:abstractNumId="7" w15:restartNumberingAfterBreak="0">
     <w:nsid w:val="381E213B"/>
     <w:multiLevelType w:val="hybridMultilevel"/>
     <w:tmpl w:val="86F04156"/>
@@ -3909,7 +4425,7 @@
       </w:pPr>
     </w:lvl>
   </w:abstractNum>
-  <w:abstractNum w:abstractNumId="8">
+  <w:abstractNum w:abstractNumId="8" w15:restartNumberingAfterBreak="0">
     <w:nsid w:val="3E1C6A61"/>
     <w:multiLevelType w:val="hybridMultilevel"/>
     <w:tmpl w:val="B48A89CC"/>
@@ -3998,7 +4514,7 @@
       </w:pPr>
     </w:lvl>
   </w:abstractNum>
-  <w:abstractNum w:abstractNumId="9">
+  <w:abstractNum w:abstractNumId="9" w15:restartNumberingAfterBreak="0">
     <w:nsid w:val="513C4103"/>
     <w:multiLevelType w:val="hybridMultilevel"/>
     <w:tmpl w:val="27DA5F86"/>
@@ -4087,7 +4603,7 @@
       </w:pPr>
     </w:lvl>
   </w:abstractNum>
-  <w:abstractNum w:abstractNumId="10">
+  <w:abstractNum w:abstractNumId="10" w15:restartNumberingAfterBreak="0">
     <w:nsid w:val="60381838"/>
     <w:multiLevelType w:val="hybridMultilevel"/>
     <w:tmpl w:val="D0224A1C"/>
@@ -4176,7 +4692,7 @@
       </w:pPr>
     </w:lvl>
   </w:abstractNum>
-  <w:abstractNum w:abstractNumId="11">
+  <w:abstractNum w:abstractNumId="11" w15:restartNumberingAfterBreak="0">
     <w:nsid w:val="6E422694"/>
     <w:multiLevelType w:val="hybridMultilevel"/>
     <w:tmpl w:val="B2502630"/>
@@ -4265,7 +4781,7 @@
       </w:pPr>
     </w:lvl>
   </w:abstractNum>
-  <w:abstractNum w:abstractNumId="12">
+  <w:abstractNum w:abstractNumId="12" w15:restartNumberingAfterBreak="0">
     <w:nsid w:val="6E5A33EC"/>
     <w:multiLevelType w:val="hybridMultilevel"/>
     <w:tmpl w:val="1076BDEE"/>
@@ -4354,7 +4870,7 @@
       </w:pPr>
     </w:lvl>
   </w:abstractNum>
-  <w:abstractNum w:abstractNumId="13">
+  <w:abstractNum w:abstractNumId="13" w15:restartNumberingAfterBreak="0">
     <w:nsid w:val="7F006540"/>
     <w:multiLevelType w:val="multilevel"/>
     <w:tmpl w:val="122EF47E"/>
@@ -4518,7 +5034,7 @@
 </file>
 
 <file path=word/styles.xml><?xml version="1.0" encoding="utf-8"?>
-<w:styles xmlns:r="http://schemas.openxmlformats.org/officeDocument/2006/relationships" xmlns:w="http://schemas.openxmlformats.org/wordprocessingml/2006/main">
+<w:styles xmlns:mc="http://schemas.openxmlformats.org/markup-compatibility/2006" xmlns:r="http://schemas.openxmlformats.org/officeDocument/2006/relationships" xmlns:w="http://schemas.openxmlformats.org/wordprocessingml/2006/main" xmlns:w14="http://schemas.microsoft.com/office/word/2010/wordml" xmlns:w15="http://schemas.microsoft.com/office/word/2012/wordml" xmlns:w16cid="http://schemas.microsoft.com/office/word/2016/wordml/cid" xmlns:w16se="http://schemas.microsoft.com/office/word/2015/wordml/symex" mc:Ignorable="w14 w15 w16se w16cid">
   <w:docDefaults>
     <w:rPrDefault>
       <w:rPr>
@@ -4534,147 +5050,382 @@
       </w:pPr>
     </w:pPrDefault>
   </w:docDefaults>
-  <w:latentStyles w:defLockedState="0" w:defUIPriority="99" w:defSemiHidden="1" w:defUnhideWhenUsed="1" w:defQFormat="0" w:count="267">
-    <w:lsdException w:name="Normal" w:semiHidden="0" w:uiPriority="0" w:unhideWhenUsed="0" w:qFormat="1"/>
-    <w:lsdException w:name="heading 1" w:semiHidden="0" w:uiPriority="0" w:unhideWhenUsed="0" w:qFormat="1"/>
-    <w:lsdException w:name="heading 2" w:uiPriority="0" w:qFormat="1"/>
-    <w:lsdException w:name="heading 3" w:uiPriority="0" w:qFormat="1"/>
-    <w:lsdException w:name="heading 4" w:uiPriority="0" w:qFormat="1"/>
-    <w:lsdException w:name="heading 5" w:uiPriority="0" w:qFormat="1"/>
-    <w:lsdException w:name="heading 6" w:uiPriority="0" w:qFormat="1"/>
-    <w:lsdException w:name="heading 7" w:uiPriority="0" w:qFormat="1"/>
-    <w:lsdException w:name="heading 8" w:uiPriority="0" w:qFormat="1"/>
-    <w:lsdException w:name="heading 9" w:uiPriority="0" w:qFormat="1"/>
-    <w:lsdException w:name="toc 1" w:uiPriority="39"/>
-    <w:lsdException w:name="toc 2" w:uiPriority="39"/>
-    <w:lsdException w:name="toc 3" w:uiPriority="39"/>
-    <w:lsdException w:name="toc 4" w:uiPriority="39"/>
-    <w:lsdException w:name="toc 5" w:uiPriority="39"/>
-    <w:lsdException w:name="toc 6" w:uiPriority="39"/>
-    <w:lsdException w:name="toc 7" w:uiPriority="39"/>
-    <w:lsdException w:name="toc 8" w:uiPriority="39"/>
-    <w:lsdException w:name="toc 9" w:uiPriority="39"/>
-    <w:lsdException w:name="header" w:uiPriority="0"/>
-    <w:lsdException w:name="footer" w:uiPriority="0"/>
-    <w:lsdException w:name="caption" w:uiPriority="35" w:qFormat="1"/>
-    <w:lsdException w:name="page number" w:uiPriority="0"/>
-    <w:lsdException w:name="Title" w:semiHidden="0" w:uiPriority="0" w:unhideWhenUsed="0" w:qFormat="1"/>
-    <w:lsdException w:name="Default Paragraph Font" w:uiPriority="1"/>
-    <w:lsdException w:name="Subtitle" w:semiHidden="0" w:uiPriority="11" w:unhideWhenUsed="0" w:qFormat="1"/>
-    <w:lsdException w:name="Strong" w:semiHidden="0" w:uiPriority="0" w:unhideWhenUsed="0" w:qFormat="1"/>
-    <w:lsdException w:name="Emphasis" w:semiHidden="0" w:uiPriority="20" w:unhideWhenUsed="0" w:qFormat="1"/>
-    <w:lsdException w:name="Table Grid" w:semiHidden="0" w:uiPriority="59" w:unhideWhenUsed="0"/>
-    <w:lsdException w:name="Placeholder Text" w:unhideWhenUsed="0"/>
-    <w:lsdException w:name="No Spacing" w:semiHidden="0" w:uiPriority="1" w:unhideWhenUsed="0" w:qFormat="1"/>
-    <w:lsdException w:name="Light Shading" w:semiHidden="0" w:uiPriority="60" w:unhideWhenUsed="0"/>
-    <w:lsdException w:name="Light List" w:semiHidden="0" w:uiPriority="61" w:unhideWhenUsed="0"/>
-    <w:lsdException w:name="Light Grid" w:semiHidden="0" w:uiPriority="62" w:unhideWhenUsed="0"/>
-    <w:lsdException w:name="Medium Shading 1" w:semiHidden="0" w:uiPriority="63" w:unhideWhenUsed="0"/>
-    <w:lsdException w:name="Medium Shading 2" w:semiHidden="0" w:uiPriority="64" w:unhideWhenUsed="0"/>
-    <w:lsdException w:name="Medium List 1" w:semiHidden="0" w:uiPriority="65" w:unhideWhenUsed="0"/>
-    <w:lsdException w:name="Medium List 2" w:semiHidden="0" w:uiPriority="66" w:unhideWhenUsed="0"/>
-    <w:lsdException w:name="Medium Grid 1" w:semiHidden="0" w:uiPriority="67" w:unhideWhenUsed="0"/>
-    <w:lsdException w:name="Medium Grid 2" w:semiHidden="0" w:uiPriority="68" w:unhideWhenUsed="0"/>
-    <w:lsdException w:name="Medium Grid 3" w:semiHidden="0" w:uiPriority="69" w:unhideWhenUsed="0"/>
-    <w:lsdException w:name="Dark List" w:semiHidden="0" w:uiPriority="70" w:unhideWhenUsed="0"/>
-    <w:lsdException w:name="Colorful Shading" w:semiHidden="0" w:uiPriority="71" w:unhideWhenUsed="0"/>
-    <w:lsdException w:name="Colorful List" w:semiHidden="0" w:uiPriority="72" w:unhideWhenUsed="0"/>
-    <w:lsdException w:name="Colorful Grid" w:semiHidden="0" w:uiPriority="73" w:unhideWhenUsed="0"/>
-    <w:lsdException w:name="Light Shading Accent 1" w:semiHidden="0" w:uiPriority="60" w:unhideWhenUsed="0"/>
-    <w:lsdException w:name="Light List Accent 1" w:semiHidden="0" w:uiPriority="61" w:unhideWhenUsed="0"/>
-    <w:lsdException w:name="Light Grid Accent 1" w:semiHidden="0" w:uiPriority="62" w:unhideWhenUsed="0"/>
-    <w:lsdException w:name="Medium Shading 1 Accent 1" w:semiHidden="0" w:uiPriority="63" w:unhideWhenUsed="0"/>
-    <w:lsdException w:name="Medium Shading 2 Accent 1" w:semiHidden="0" w:uiPriority="64" w:unhideWhenUsed="0"/>
-    <w:lsdException w:name="Medium List 1 Accent 1" w:semiHidden="0" w:uiPriority="65" w:unhideWhenUsed="0"/>
-    <w:lsdException w:name="Revision" w:unhideWhenUsed="0"/>
-    <w:lsdException w:name="List Paragraph" w:semiHidden="0" w:uiPriority="34" w:unhideWhenUsed="0" w:qFormat="1"/>
-    <w:lsdException w:name="Quote" w:semiHidden="0" w:uiPriority="29" w:unhideWhenUsed="0" w:qFormat="1"/>
-    <w:lsdException w:name="Intense Quote" w:semiHidden="0" w:uiPriority="30" w:unhideWhenUsed="0" w:qFormat="1"/>
-    <w:lsdException w:name="Medium List 2 Accent 1" w:semiHidden="0" w:uiPriority="66" w:unhideWhenUsed="0"/>
-    <w:lsdException w:name="Medium Grid 1 Accent 1" w:semiHidden="0" w:uiPriority="67" w:unhideWhenUsed="0"/>
-    <w:lsdException w:name="Medium Grid 2 Accent 1" w:semiHidden="0" w:uiPriority="68" w:unhideWhenUsed="0"/>
-    <w:lsdException w:name="Medium Grid 3 Accent 1" w:semiHidden="0" w:uiPriority="69" w:unhideWhenUsed="0"/>
-    <w:lsdException w:name="Dark List Accent 1" w:semiHidden="0" w:uiPriority="70" w:unhideWhenUsed="0"/>
-    <w:lsdException w:name="Colorful Shading Accent 1" w:semiHidden="0" w:uiPriority="71" w:unhideWhenUsed="0"/>
-    <w:lsdException w:name="Colorful List Accent 1" w:semiHidden="0" w:uiPriority="72" w:unhideWhenUsed="0"/>
-    <w:lsdException w:name="Colorful Grid Accent 1" w:semiHidden="0" w:uiPriority="73" w:unhideWhenUsed="0"/>
-    <w:lsdException w:name="Light Shading Accent 2" w:semiHidden="0" w:uiPriority="60" w:unhideWhenUsed="0"/>
-    <w:lsdException w:name="Light List Accent 2" w:semiHidden="0" w:uiPriority="61" w:unhideWhenUsed="0"/>
-    <w:lsdException w:name="Light Grid Accent 2" w:semiHidden="0" w:uiPriority="62" w:unhideWhenUsed="0"/>
-    <w:lsdException w:name="Medium Shading 1 Accent 2" w:semiHidden="0" w:uiPriority="63" w:unhideWhenUsed="0"/>
-    <w:lsdException w:name="Medium Shading 2 Accent 2" w:semiHidden="0" w:uiPriority="64" w:unhideWhenUsed="0"/>
-    <w:lsdException w:name="Medium List 1 Accent 2" w:semiHidden="0" w:uiPriority="65" w:unhideWhenUsed="0"/>
-    <w:lsdException w:name="Medium List 2 Accent 2" w:semiHidden="0" w:uiPriority="66" w:unhideWhenUsed="0"/>
-    <w:lsdException w:name="Medium Grid 1 Accent 2" w:semiHidden="0" w:uiPriority="67" w:unhideWhenUsed="0"/>
-    <w:lsdException w:name="Medium Grid 2 Accent 2" w:semiHidden="0" w:uiPriority="68" w:unhideWhenUsed="0"/>
-    <w:lsdException w:name="Medium Grid 3 Accent 2" w:semiHidden="0" w:uiPriority="69" w:unhideWhenUsed="0"/>
-    <w:lsdException w:name="Dark List Accent 2" w:semiHidden="0" w:uiPriority="70" w:unhideWhenUsed="0"/>
-    <w:lsdException w:name="Colorful Shading Accent 2" w:semiHidden="0" w:uiPriority="71" w:unhideWhenUsed="0"/>
-    <w:lsdException w:name="Colorful List Accent 2" w:semiHidden="0" w:uiPriority="72" w:unhideWhenUsed="0"/>
-    <w:lsdException w:name="Colorful Grid Accent 2" w:semiHidden="0" w:uiPriority="73" w:unhideWhenUsed="0"/>
-    <w:lsdException w:name="Light Shading Accent 3" w:semiHidden="0" w:uiPriority="60" w:unhideWhenUsed="0"/>
-    <w:lsdException w:name="Light List Accent 3" w:semiHidden="0" w:uiPriority="61" w:unhideWhenUsed="0"/>
-    <w:lsdException w:name="Light Grid Accent 3" w:semiHidden="0" w:uiPriority="62" w:unhideWhenUsed="0"/>
-    <w:lsdException w:name="Medium Shading 1 Accent 3" w:semiHidden="0" w:uiPriority="63" w:unhideWhenUsed="0"/>
-    <w:lsdException w:name="Medium Shading 2 Accent 3" w:semiHidden="0" w:uiPriority="64" w:unhideWhenUsed="0"/>
-    <w:lsdException w:name="Medium List 1 Accent 3" w:semiHidden="0" w:uiPriority="65" w:unhideWhenUsed="0"/>
-    <w:lsdException w:name="Medium List 2 Accent 3" w:semiHidden="0" w:uiPriority="66" w:unhideWhenUsed="0"/>
-    <w:lsdException w:name="Medium Grid 1 Accent 3" w:semiHidden="0" w:uiPriority="67" w:unhideWhenUsed="0"/>
-    <w:lsdException w:name="Medium Grid 2 Accent 3" w:semiHidden="0" w:uiPriority="68" w:unhideWhenUsed="0"/>
-    <w:lsdException w:name="Medium Grid 3 Accent 3" w:semiHidden="0" w:uiPriority="69" w:unhideWhenUsed="0"/>
-    <w:lsdException w:name="Dark List Accent 3" w:semiHidden="0" w:uiPriority="70" w:unhideWhenUsed="0"/>
-    <w:lsdException w:name="Colorful Shading Accent 3" w:semiHidden="0" w:uiPriority="71" w:unhideWhenUsed="0"/>
-    <w:lsdException w:name="Colorful List Accent 3" w:semiHidden="0" w:uiPriority="72" w:unhideWhenUsed="0"/>
-    <w:lsdException w:name="Colorful Grid Accent 3" w:semiHidden="0" w:uiPriority="73" w:unhideWhenUsed="0"/>
-    <w:lsdException w:name="Light Shading Accent 4" w:semiHidden="0" w:uiPriority="60" w:unhideWhenUsed="0"/>
-    <w:lsdException w:name="Light List Accent 4" w:semiHidden="0" w:uiPriority="61" w:unhideWhenUsed="0"/>
-    <w:lsdException w:name="Light Grid Accent 4" w:semiHidden="0" w:uiPriority="62" w:unhideWhenUsed="0"/>
-    <w:lsdException w:name="Medium Shading 1 Accent 4" w:semiHidden="0" w:uiPriority="63" w:unhideWhenUsed="0"/>
-    <w:lsdException w:name="Medium Shading 2 Accent 4" w:semiHidden="0" w:uiPriority="64" w:unhideWhenUsed="0"/>
-    <w:lsdException w:name="Medium List 1 Accent 4" w:semiHidden="0" w:uiPriority="65" w:unhideWhenUsed="0"/>
-    <w:lsdException w:name="Medium List 2 Accent 4" w:semiHidden="0" w:uiPriority="66" w:unhideWhenUsed="0"/>
-    <w:lsdException w:name="Medium Grid 1 Accent 4" w:semiHidden="0" w:uiPriority="67" w:unhideWhenUsed="0"/>
-    <w:lsdException w:name="Medium Grid 2 Accent 4" w:semiHidden="0" w:uiPriority="68" w:unhideWhenUsed="0"/>
-    <w:lsdException w:name="Medium Grid 3 Accent 4" w:semiHidden="0" w:uiPriority="69" w:unhideWhenUsed="0"/>
-    <w:lsdException w:name="Dark List Accent 4" w:semiHidden="0" w:uiPriority="70" w:unhideWhenUsed="0"/>
-    <w:lsdException w:name="Colorful Shading Accent 4" w:semiHidden="0" w:uiPriority="71" w:unhideWhenUsed="0"/>
-    <w:lsdException w:name="Colorful List Accent 4" w:semiHidden="0" w:uiPriority="72" w:unhideWhenUsed="0"/>
-    <w:lsdException w:name="Colorful Grid Accent 4" w:semiHidden="0" w:uiPriority="73" w:unhideWhenUsed="0"/>
-    <w:lsdException w:name="Light Shading Accent 5" w:semiHidden="0" w:uiPriority="60" w:unhideWhenUsed="0"/>
-    <w:lsdException w:name="Light List Accent 5" w:semiHidden="0" w:uiPriority="61" w:unhideWhenUsed="0"/>
-    <w:lsdException w:name="Light Grid Accent 5" w:semiHidden="0" w:uiPriority="62" w:unhideWhenUsed="0"/>
-    <w:lsdException w:name="Medium Shading 1 Accent 5" w:semiHidden="0" w:uiPriority="63" w:unhideWhenUsed="0"/>
-    <w:lsdException w:name="Medium Shading 2 Accent 5" w:semiHidden="0" w:uiPriority="64" w:unhideWhenUsed="0"/>
-    <w:lsdException w:name="Medium List 1 Accent 5" w:semiHidden="0" w:uiPriority="65" w:unhideWhenUsed="0"/>
-    <w:lsdException w:name="Medium List 2 Accent 5" w:semiHidden="0" w:uiPriority="66" w:unhideWhenUsed="0"/>
-    <w:lsdException w:name="Medium Grid 1 Accent 5" w:semiHidden="0" w:uiPriority="67" w:unhideWhenUsed="0"/>
-    <w:lsdException w:name="Medium Grid 2 Accent 5" w:semiHidden="0" w:uiPriority="68" w:unhideWhenUsed="0"/>
-    <w:lsdException w:name="Medium Grid 3 Accent 5" w:semiHidden="0" w:uiPriority="69" w:unhideWhenUsed="0"/>
-    <w:lsdException w:name="Dark List Accent 5" w:semiHidden="0" w:uiPriority="70" w:unhideWhenUsed="0"/>
-    <w:lsdException w:name="Colorful Shading Accent 5" w:semiHidden="0" w:uiPriority="71" w:unhideWhenUsed="0"/>
-    <w:lsdException w:name="Colorful List Accent 5" w:semiHidden="0" w:uiPriority="72" w:unhideWhenUsed="0"/>
-    <w:lsdException w:name="Colorful Grid Accent 5" w:semiHidden="0" w:uiPriority="73" w:unhideWhenUsed="0"/>
-    <w:lsdException w:name="Light Shading Accent 6" w:semiHidden="0" w:uiPriority="60" w:unhideWhenUsed="0"/>
-    <w:lsdException w:name="Light List Accent 6" w:semiHidden="0" w:uiPriority="61" w:unhideWhenUsed="0"/>
-    <w:lsdException w:name="Light Grid Accent 6" w:semiHidden="0" w:uiPriority="62" w:unhideWhenUsed="0"/>
-    <w:lsdException w:name="Medium Shading 1 Accent 6" w:semiHidden="0" w:uiPriority="63" w:unhideWhenUsed="0"/>
-    <w:lsdException w:name="Medium Shading 2 Accent 6" w:semiHidden="0" w:uiPriority="64" w:unhideWhenUsed="0"/>
-    <w:lsdException w:name="Medium List 1 Accent 6" w:semiHidden="0" w:uiPriority="65" w:unhideWhenUsed="0"/>
-    <w:lsdException w:name="Medium List 2 Accent 6" w:semiHidden="0" w:uiPriority="66" w:unhideWhenUsed="0"/>
-    <w:lsdException w:name="Medium Grid 1 Accent 6" w:semiHidden="0" w:uiPriority="67" w:unhideWhenUsed="0"/>
-    <w:lsdException w:name="Medium Grid 2 Accent 6" w:semiHidden="0" w:uiPriority="68" w:unhideWhenUsed="0"/>
-    <w:lsdException w:name="Medium Grid 3 Accent 6" w:semiHidden="0" w:uiPriority="69" w:unhideWhenUsed="0"/>
-    <w:lsdException w:name="Dark List Accent 6" w:semiHidden="0" w:uiPriority="70" w:unhideWhenUsed="0"/>
-    <w:lsdException w:name="Colorful Shading Accent 6" w:semiHidden="0" w:uiPriority="71" w:unhideWhenUsed="0"/>
-    <w:lsdException w:name="Colorful List Accent 6" w:semiHidden="0" w:uiPriority="72" w:unhideWhenUsed="0"/>
-    <w:lsdException w:name="Colorful Grid Accent 6" w:semiHidden="0" w:uiPriority="73" w:unhideWhenUsed="0"/>
-    <w:lsdException w:name="Subtle Emphasis" w:semiHidden="0" w:uiPriority="19" w:unhideWhenUsed="0" w:qFormat="1"/>
-    <w:lsdException w:name="Intense Emphasis" w:semiHidden="0" w:uiPriority="21" w:unhideWhenUsed="0" w:qFormat="1"/>
-    <w:lsdException w:name="Subtle Reference" w:semiHidden="0" w:uiPriority="31" w:unhideWhenUsed="0" w:qFormat="1"/>
-    <w:lsdException w:name="Intense Reference" w:semiHidden="0" w:uiPriority="32" w:unhideWhenUsed="0" w:qFormat="1"/>
-    <w:lsdException w:name="Book Title" w:semiHidden="0" w:uiPriority="33" w:unhideWhenUsed="0" w:qFormat="1"/>
-    <w:lsdException w:name="Bibliography" w:uiPriority="37"/>
-    <w:lsdException w:name="TOC Heading" w:uiPriority="39" w:qFormat="1"/>
+  <w:latentStyles w:defLockedState="0" w:defUIPriority="99" w:defSemiHidden="0" w:defUnhideWhenUsed="0" w:defQFormat="0" w:count="375">
+    <w:lsdException w:name="Normal" w:uiPriority="0" w:qFormat="1"/>
+    <w:lsdException w:name="heading 1" w:uiPriority="0" w:qFormat="1"/>
+    <w:lsdException w:name="heading 2" w:semiHidden="1" w:uiPriority="0" w:unhideWhenUsed="1" w:qFormat="1"/>
+    <w:lsdException w:name="heading 3" w:semiHidden="1" w:uiPriority="0" w:unhideWhenUsed="1" w:qFormat="1"/>
+    <w:lsdException w:name="heading 4" w:semiHidden="1" w:uiPriority="0" w:unhideWhenUsed="1" w:qFormat="1"/>
+    <w:lsdException w:name="heading 5" w:semiHidden="1" w:uiPriority="0" w:unhideWhenUsed="1" w:qFormat="1"/>
+    <w:lsdException w:name="heading 6" w:semiHidden="1" w:uiPriority="0" w:unhideWhenUsed="1" w:qFormat="1"/>
+    <w:lsdException w:name="heading 7" w:semiHidden="1" w:uiPriority="0" w:unhideWhenUsed="1" w:qFormat="1"/>
+    <w:lsdException w:name="heading 8" w:semiHidden="1" w:uiPriority="0" w:unhideWhenUsed="1" w:qFormat="1"/>
+    <w:lsdException w:name="heading 9" w:semiHidden="1" w:uiPriority="0" w:unhideWhenUsed="1" w:qFormat="1"/>
+    <w:lsdException w:name="index 1" w:semiHidden="1" w:unhideWhenUsed="1"/>
+    <w:lsdException w:name="index 2" w:semiHidden="1" w:unhideWhenUsed="1"/>
+    <w:lsdException w:name="index 3" w:semiHidden="1" w:unhideWhenUsed="1"/>
+    <w:lsdException w:name="index 4" w:semiHidden="1" w:unhideWhenUsed="1"/>
+    <w:lsdException w:name="index 5" w:semiHidden="1" w:unhideWhenUsed="1"/>
+    <w:lsdException w:name="index 6" w:semiHidden="1" w:unhideWhenUsed="1"/>
+    <w:lsdException w:name="index 7" w:semiHidden="1" w:unhideWhenUsed="1"/>
+    <w:lsdException w:name="index 8" w:semiHidden="1" w:unhideWhenUsed="1"/>
+    <w:lsdException w:name="index 9" w:semiHidden="1" w:unhideWhenUsed="1"/>
+    <w:lsdException w:name="toc 1" w:semiHidden="1" w:uiPriority="39" w:unhideWhenUsed="1"/>
+    <w:lsdException w:name="toc 2" w:semiHidden="1" w:uiPriority="39" w:unhideWhenUsed="1"/>
+    <w:lsdException w:name="toc 3" w:semiHidden="1" w:uiPriority="39" w:unhideWhenUsed="1"/>
+    <w:lsdException w:name="toc 4" w:semiHidden="1" w:uiPriority="39" w:unhideWhenUsed="1"/>
+    <w:lsdException w:name="toc 5" w:semiHidden="1" w:uiPriority="39" w:unhideWhenUsed="1"/>
+    <w:lsdException w:name="toc 6" w:semiHidden="1" w:uiPriority="39" w:unhideWhenUsed="1"/>
+    <w:lsdException w:name="toc 7" w:semiHidden="1" w:uiPriority="39" w:unhideWhenUsed="1"/>
+    <w:lsdException w:name="toc 8" w:semiHidden="1" w:uiPriority="39" w:unhideWhenUsed="1"/>
+    <w:lsdException w:name="toc 9" w:semiHidden="1" w:uiPriority="39" w:unhideWhenUsed="1"/>
+    <w:lsdException w:name="Normal Indent" w:semiHidden="1" w:unhideWhenUsed="1"/>
+    <w:lsdException w:name="footnote text" w:semiHidden="1" w:unhideWhenUsed="1"/>
+    <w:lsdException w:name="annotation text" w:semiHidden="1" w:unhideWhenUsed="1"/>
+    <w:lsdException w:name="header" w:semiHidden="1" w:uiPriority="0" w:unhideWhenUsed="1"/>
+    <w:lsdException w:name="footer" w:semiHidden="1" w:uiPriority="0" w:unhideWhenUsed="1"/>
+    <w:lsdException w:name="index heading" w:semiHidden="1" w:unhideWhenUsed="1"/>
+    <w:lsdException w:name="caption" w:semiHidden="1" w:uiPriority="35" w:unhideWhenUsed="1" w:qFormat="1"/>
+    <w:lsdException w:name="table of figures" w:semiHidden="1" w:unhideWhenUsed="1"/>
+    <w:lsdException w:name="envelope address" w:semiHidden="1" w:unhideWhenUsed="1"/>
+    <w:lsdException w:name="envelope return" w:semiHidden="1" w:unhideWhenUsed="1"/>
+    <w:lsdException w:name="footnote reference" w:semiHidden="1" w:unhideWhenUsed="1"/>
+    <w:lsdException w:name="annotation reference" w:semiHidden="1" w:unhideWhenUsed="1"/>
+    <w:lsdException w:name="line number" w:semiHidden="1" w:unhideWhenUsed="1"/>
+    <w:lsdException w:name="page number" w:semiHidden="1" w:uiPriority="0" w:unhideWhenUsed="1"/>
+    <w:lsdException w:name="endnote reference" w:semiHidden="1" w:unhideWhenUsed="1"/>
+    <w:lsdException w:name="endnote text" w:semiHidden="1" w:unhideWhenUsed="1"/>
+    <w:lsdException w:name="table of authorities" w:semiHidden="1" w:unhideWhenUsed="1"/>
+    <w:lsdException w:name="macro" w:semiHidden="1" w:unhideWhenUsed="1"/>
+    <w:lsdException w:name="toa heading" w:semiHidden="1" w:unhideWhenUsed="1"/>
+    <w:lsdException w:name="List" w:semiHidden="1" w:unhideWhenUsed="1"/>
+    <w:lsdException w:name="List Bullet" w:semiHidden="1" w:unhideWhenUsed="1"/>
+    <w:lsdException w:name="List Number" w:semiHidden="1" w:unhideWhenUsed="1"/>
+    <w:lsdException w:name="List 2" w:semiHidden="1" w:unhideWhenUsed="1"/>
+    <w:lsdException w:name="List 3" w:semiHidden="1" w:unhideWhenUsed="1"/>
+    <w:lsdException w:name="List 4" w:semiHidden="1" w:unhideWhenUsed="1"/>
+    <w:lsdException w:name="List 5" w:semiHidden="1" w:unhideWhenUsed="1"/>
+    <w:lsdException w:name="List Bullet 2" w:semiHidden="1" w:unhideWhenUsed="1"/>
+    <w:lsdException w:name="List Bullet 3" w:semiHidden="1" w:unhideWhenUsed="1"/>
+    <w:lsdException w:name="List Bullet 4" w:semiHidden="1" w:unhideWhenUsed="1"/>
+    <w:lsdException w:name="List Bullet 5" w:semiHidden="1" w:unhideWhenUsed="1"/>
+    <w:lsdException w:name="List Number 2" w:semiHidden="1" w:unhideWhenUsed="1"/>
+    <w:lsdException w:name="List Number 3" w:semiHidden="1" w:unhideWhenUsed="1"/>
+    <w:lsdException w:name="List Number 4" w:semiHidden="1" w:unhideWhenUsed="1"/>
+    <w:lsdException w:name="List Number 5" w:semiHidden="1" w:unhideWhenUsed="1"/>
+    <w:lsdException w:name="Title" w:uiPriority="0" w:qFormat="1"/>
+    <w:lsdException w:name="Closing" w:semiHidden="1" w:unhideWhenUsed="1"/>
+    <w:lsdException w:name="Signature" w:semiHidden="1" w:unhideWhenUsed="1"/>
+    <w:lsdException w:name="Default Paragraph Font" w:semiHidden="1" w:uiPriority="1" w:unhideWhenUsed="1"/>
+    <w:lsdException w:name="Body Text" w:semiHidden="1" w:unhideWhenUsed="1"/>
+    <w:lsdException w:name="Body Text Indent" w:semiHidden="1" w:unhideWhenUsed="1"/>
+    <w:lsdException w:name="List Continue" w:semiHidden="1" w:unhideWhenUsed="1"/>
+    <w:lsdException w:name="List Continue 2" w:semiHidden="1" w:unhideWhenUsed="1"/>
+    <w:lsdException w:name="List Continue 3" w:semiHidden="1" w:unhideWhenUsed="1"/>
+    <w:lsdException w:name="List Continue 4" w:semiHidden="1" w:unhideWhenUsed="1"/>
+    <w:lsdException w:name="List Continue 5" w:semiHidden="1" w:unhideWhenUsed="1"/>
+    <w:lsdException w:name="Message Header" w:semiHidden="1" w:unhideWhenUsed="1"/>
+    <w:lsdException w:name="Subtitle" w:uiPriority="11" w:qFormat="1"/>
+    <w:lsdException w:name="Salutation" w:semiHidden="1" w:unhideWhenUsed="1"/>
+    <w:lsdException w:name="Date" w:semiHidden="1" w:unhideWhenUsed="1"/>
+    <w:lsdException w:name="Body Text First Indent" w:semiHidden="1" w:unhideWhenUsed="1"/>
+    <w:lsdException w:name="Body Text First Indent 2" w:semiHidden="1" w:unhideWhenUsed="1"/>
+    <w:lsdException w:name="Note Heading" w:semiHidden="1" w:unhideWhenUsed="1"/>
+    <w:lsdException w:name="Body Text 2" w:semiHidden="1" w:unhideWhenUsed="1"/>
+    <w:lsdException w:name="Body Text 3" w:semiHidden="1" w:unhideWhenUsed="1"/>
+    <w:lsdException w:name="Body Text Indent 2" w:semiHidden="1" w:unhideWhenUsed="1"/>
+    <w:lsdException w:name="Body Text Indent 3" w:semiHidden="1" w:unhideWhenUsed="1"/>
+    <w:lsdException w:name="Block Text" w:semiHidden="1" w:unhideWhenUsed="1"/>
+    <w:lsdException w:name="Hyperlink" w:semiHidden="1" w:unhideWhenUsed="1"/>
+    <w:lsdException w:name="FollowedHyperlink" w:semiHidden="1" w:unhideWhenUsed="1"/>
+    <w:lsdException w:name="Strong" w:uiPriority="22" w:qFormat="1"/>
+    <w:lsdException w:name="Emphasis" w:uiPriority="20" w:qFormat="1"/>
+    <w:lsdException w:name="Document Map" w:semiHidden="1" w:unhideWhenUsed="1"/>
+    <w:lsdException w:name="Plain Text" w:semiHidden="1" w:unhideWhenUsed="1"/>
+    <w:lsdException w:name="E-mail Signature" w:semiHidden="1" w:unhideWhenUsed="1"/>
+    <w:lsdException w:name="HTML Top of Form" w:semiHidden="1" w:unhideWhenUsed="1"/>
+    <w:lsdException w:name="HTML Bottom of Form" w:semiHidden="1" w:unhideWhenUsed="1"/>
+    <w:lsdException w:name="Normal (Web)" w:semiHidden="1" w:unhideWhenUsed="1"/>
+    <w:lsdException w:name="HTML Acronym" w:semiHidden="1" w:unhideWhenUsed="1"/>
+    <w:lsdException w:name="HTML Address" w:semiHidden="1" w:unhideWhenUsed="1"/>
+    <w:lsdException w:name="HTML Cite" w:semiHidden="1" w:unhideWhenUsed="1"/>
+    <w:lsdException w:name="HTML Code" w:semiHidden="1" w:unhideWhenUsed="1"/>
+    <w:lsdException w:name="HTML Definition" w:semiHidden="1" w:unhideWhenUsed="1"/>
+    <w:lsdException w:name="HTML Keyboard" w:semiHidden="1" w:unhideWhenUsed="1"/>
+    <w:lsdException w:name="HTML Preformatted" w:semiHidden="1" w:unhideWhenUsed="1"/>
+    <w:lsdException w:name="HTML Sample" w:semiHidden="1" w:unhideWhenUsed="1"/>
+    <w:lsdException w:name="HTML Typewriter" w:semiHidden="1" w:unhideWhenUsed="1"/>
+    <w:lsdException w:name="HTML Variable" w:semiHidden="1" w:unhideWhenUsed="1"/>
+    <w:lsdException w:name="Normal Table" w:semiHidden="1" w:unhideWhenUsed="1"/>
+    <w:lsdException w:name="annotation subject" w:semiHidden="1" w:unhideWhenUsed="1"/>
+    <w:lsdException w:name="No List" w:semiHidden="1" w:unhideWhenUsed="1"/>
+    <w:lsdException w:name="Outline List 1" w:semiHidden="1" w:unhideWhenUsed="1"/>
+    <w:lsdException w:name="Outline List 2" w:semiHidden="1" w:unhideWhenUsed="1"/>
+    <w:lsdException w:name="Outline List 3" w:semiHidden="1" w:unhideWhenUsed="1"/>
+    <w:lsdException w:name="Table Simple 1" w:semiHidden="1" w:unhideWhenUsed="1"/>
+    <w:lsdException w:name="Table Simple 2" w:semiHidden="1" w:unhideWhenUsed="1"/>
+    <w:lsdException w:name="Table Simple 3" w:semiHidden="1" w:unhideWhenUsed="1"/>
+    <w:lsdException w:name="Table Classic 1" w:semiHidden="1" w:unhideWhenUsed="1"/>
+    <w:lsdException w:name="Table Classic 2" w:semiHidden="1" w:unhideWhenUsed="1"/>
+    <w:lsdException w:name="Table Classic 3" w:semiHidden="1" w:unhideWhenUsed="1"/>
+    <w:lsdException w:name="Table Classic 4" w:semiHidden="1" w:unhideWhenUsed="1"/>
+    <w:lsdException w:name="Table Colorful 1" w:semiHidden="1" w:unhideWhenUsed="1"/>
+    <w:lsdException w:name="Table Colorful 2" w:semiHidden="1" w:unhideWhenUsed="1"/>
+    <w:lsdException w:name="Table Colorful 3" w:semiHidden="1" w:unhideWhenUsed="1"/>
+    <w:lsdException w:name="Table Columns 1" w:semiHidden="1" w:unhideWhenUsed="1"/>
+    <w:lsdException w:name="Table Columns 2" w:semiHidden="1" w:unhideWhenUsed="1"/>
+    <w:lsdException w:name="Table Columns 3" w:semiHidden="1" w:unhideWhenUsed="1"/>
+    <w:lsdException w:name="Table Columns 4" w:semiHidden="1" w:unhideWhenUsed="1"/>
+    <w:lsdException w:name="Table Columns 5" w:semiHidden="1" w:unhideWhenUsed="1"/>
+    <w:lsdException w:name="Table Grid 1" w:semiHidden="1" w:unhideWhenUsed="1"/>
+    <w:lsdException w:name="Table Grid 2" w:semiHidden="1" w:unhideWhenUsed="1"/>
+    <w:lsdException w:name="Table Grid 3" w:semiHidden="1" w:unhideWhenUsed="1"/>
+    <w:lsdException w:name="Table Grid 4" w:semiHidden="1" w:unhideWhenUsed="1"/>
+    <w:lsdException w:name="Table Grid 5" w:semiHidden="1" w:unhideWhenUsed="1"/>
+    <w:lsdException w:name="Table Grid 6" w:semiHidden="1" w:unhideWhenUsed="1"/>
+    <w:lsdException w:name="Table Grid 7" w:semiHidden="1" w:unhideWhenUsed="1"/>
+    <w:lsdException w:name="Table Grid 8" w:semiHidden="1" w:unhideWhenUsed="1"/>
+    <w:lsdException w:name="Table List 1" w:semiHidden="1" w:unhideWhenUsed="1"/>
+    <w:lsdException w:name="Table List 2" w:semiHidden="1" w:unhideWhenUsed="1"/>
+    <w:lsdException w:name="Table List 3" w:semiHidden="1" w:unhideWhenUsed="1"/>
+    <w:lsdException w:name="Table List 4" w:semiHidden="1" w:unhideWhenUsed="1"/>
+    <w:lsdException w:name="Table List 5" w:semiHidden="1" w:unhideWhenUsed="1"/>
+    <w:lsdException w:name="Table List 6" w:semiHidden="1" w:unhideWhenUsed="1"/>
+    <w:lsdException w:name="Table List 7" w:semiHidden="1" w:unhideWhenUsed="1"/>
+    <w:lsdException w:name="Table List 8" w:semiHidden="1" w:unhideWhenUsed="1"/>
+    <w:lsdException w:name="Table 3D effects 1" w:semiHidden="1" w:unhideWhenUsed="1"/>
+    <w:lsdException w:name="Table 3D effects 2" w:semiHidden="1" w:unhideWhenUsed="1"/>
+    <w:lsdException w:name="Table 3D effects 3" w:semiHidden="1" w:unhideWhenUsed="1"/>
+    <w:lsdException w:name="Table Contemporary" w:semiHidden="1" w:unhideWhenUsed="1"/>
+    <w:lsdException w:name="Table Elegant" w:semiHidden="1" w:unhideWhenUsed="1"/>
+    <w:lsdException w:name="Table Professional" w:semiHidden="1" w:unhideWhenUsed="1"/>
+    <w:lsdException w:name="Table Subtle 1" w:semiHidden="1" w:unhideWhenUsed="1"/>
+    <w:lsdException w:name="Table Subtle 2" w:semiHidden="1" w:unhideWhenUsed="1"/>
+    <w:lsdException w:name="Table Web 1" w:semiHidden="1" w:unhideWhenUsed="1"/>
+    <w:lsdException w:name="Table Web 2" w:semiHidden="1" w:unhideWhenUsed="1"/>
+    <w:lsdException w:name="Table Web 3" w:semiHidden="1" w:unhideWhenUsed="1"/>
+    <w:lsdException w:name="Balloon Text" w:semiHidden="1" w:unhideWhenUsed="1"/>
+    <w:lsdException w:name="Table Grid" w:uiPriority="59"/>
+    <w:lsdException w:name="Table Theme" w:semiHidden="1" w:unhideWhenUsed="1"/>
+    <w:lsdException w:name="Placeholder Text" w:semiHidden="1"/>
+    <w:lsdException w:name="No Spacing" w:uiPriority="1" w:qFormat="1"/>
+    <w:lsdException w:name="Light Shading" w:uiPriority="60"/>
+    <w:lsdException w:name="Light List" w:uiPriority="61"/>
+    <w:lsdException w:name="Light Grid" w:uiPriority="62"/>
+    <w:lsdException w:name="Medium Shading 1" w:uiPriority="63"/>
+    <w:lsdException w:name="Medium Shading 2" w:uiPriority="64"/>
+    <w:lsdException w:name="Medium List 1" w:uiPriority="65"/>
+    <w:lsdException w:name="Medium List 2" w:uiPriority="66"/>
+    <w:lsdException w:name="Medium Grid 1" w:uiPriority="67"/>
+    <w:lsdException w:name="Medium Grid 2" w:uiPriority="68"/>
+    <w:lsdException w:name="Medium Grid 3" w:uiPriority="69"/>
+    <w:lsdException w:name="Dark List" w:uiPriority="70"/>
+    <w:lsdException w:name="Colorful Shading" w:uiPriority="71"/>
+    <w:lsdException w:name="Colorful List" w:uiPriority="72"/>
+    <w:lsdException w:name="Colorful Grid" w:uiPriority="73"/>
+    <w:lsdException w:name="Light Shading Accent 1" w:uiPriority="60"/>
+    <w:lsdException w:name="Light List Accent 1" w:uiPriority="61"/>
+    <w:lsdException w:name="Light Grid Accent 1" w:uiPriority="62"/>
+    <w:lsdException w:name="Medium Shading 1 Accent 1" w:uiPriority="63"/>
+    <w:lsdException w:name="Medium Shading 2 Accent 1" w:uiPriority="64"/>
+    <w:lsdException w:name="Medium List 1 Accent 1" w:uiPriority="65"/>
+    <w:lsdException w:name="Revision" w:semiHidden="1"/>
+    <w:lsdException w:name="List Paragraph" w:uiPriority="34" w:qFormat="1"/>
+    <w:lsdException w:name="Quote" w:uiPriority="29" w:qFormat="1"/>
+    <w:lsdException w:name="Intense Quote" w:uiPriority="30" w:qFormat="1"/>
+    <w:lsdException w:name="Medium List 2 Accent 1" w:uiPriority="66"/>
+    <w:lsdException w:name="Medium Grid 1 Accent 1" w:uiPriority="67"/>
+    <w:lsdException w:name="Medium Grid 2 Accent 1" w:uiPriority="68"/>
+    <w:lsdException w:name="Medium Grid 3 Accent 1" w:uiPriority="69"/>
+    <w:lsdException w:name="Dark List Accent 1" w:uiPriority="70"/>
+    <w:lsdException w:name="Colorful Shading Accent 1" w:uiPriority="71"/>
+    <w:lsdException w:name="Colorful List Accent 1" w:uiPriority="72"/>
+    <w:lsdException w:name="Colorful Grid Accent 1" w:uiPriority="73"/>
+    <w:lsdException w:name="Light Shading Accent 2" w:uiPriority="60"/>
+    <w:lsdException w:name="Light List Accent 2" w:uiPriority="61"/>
+    <w:lsdException w:name="Light Grid Accent 2" w:uiPriority="62"/>
+    <w:lsdException w:name="Medium Shading 1 Accent 2" w:uiPriority="63"/>
+    <w:lsdException w:name="Medium Shading 2 Accent 2" w:uiPriority="64"/>
+    <w:lsdException w:name="Medium List 1 Accent 2" w:uiPriority="65"/>
+    <w:lsdException w:name="Medium List 2 Accent 2" w:uiPriority="66"/>
+    <w:lsdException w:name="Medium Grid 1 Accent 2" w:uiPriority="67"/>
+    <w:lsdException w:name="Medium Grid 2 Accent 2" w:uiPriority="68"/>
+    <w:lsdException w:name="Medium Grid 3 Accent 2" w:uiPriority="69"/>
+    <w:lsdException w:name="Dark List Accent 2" w:uiPriority="70"/>
+    <w:lsdException w:name="Colorful Shading Accent 2" w:uiPriority="71"/>
+    <w:lsdException w:name="Colorful List Accent 2" w:uiPriority="72"/>
+    <w:lsdException w:name="Colorful Grid Accent 2" w:uiPriority="73"/>
+    <w:lsdException w:name="Light Shading Accent 3" w:uiPriority="60"/>
+    <w:lsdException w:name="Light List Accent 3" w:uiPriority="61"/>
+    <w:lsdException w:name="Light Grid Accent 3" w:uiPriority="62"/>
+    <w:lsdException w:name="Medium Shading 1 Accent 3" w:uiPriority="63"/>
+    <w:lsdException w:name="Medium Shading 2 Accent 3" w:uiPriority="64"/>
+    <w:lsdException w:name="Medium List 1 Accent 3" w:uiPriority="65"/>
+    <w:lsdException w:name="Medium List 2 Accent 3" w:uiPriority="66"/>
+    <w:lsdException w:name="Medium Grid 1 Accent 3" w:uiPriority="67"/>
+    <w:lsdException w:name="Medium Grid 2 Accent 3" w:uiPriority="68"/>
+    <w:lsdException w:name="Medium Grid 3 Accent 3" w:uiPriority="69"/>
+    <w:lsdException w:name="Dark List Accent 3" w:uiPriority="70"/>
+    <w:lsdException w:name="Colorful Shading Accent 3" w:uiPriority="71"/>
+    <w:lsdException w:name="Colorful List Accent 3" w:uiPriority="72"/>
+    <w:lsdException w:name="Colorful Grid Accent 3" w:uiPriority="73"/>
+    <w:lsdException w:name="Light Shading Accent 4" w:uiPriority="60"/>
+    <w:lsdException w:name="Light List Accent 4" w:uiPriority="61"/>
+    <w:lsdException w:name="Light Grid Accent 4" w:uiPriority="62"/>
+    <w:lsdException w:name="Medium Shading 1 Accent 4" w:uiPriority="63"/>
+    <w:lsdException w:name="Medium Shading 2 Accent 4" w:uiPriority="64"/>
+    <w:lsdException w:name="Medium List 1 Accent 4" w:uiPriority="65"/>
+    <w:lsdException w:name="Medium List 2 Accent 4" w:uiPriority="66"/>
+    <w:lsdException w:name="Medium Grid 1 Accent 4" w:uiPriority="67"/>
+    <w:lsdException w:name="Medium Grid 2 Accent 4" w:uiPriority="68"/>
+    <w:lsdException w:name="Medium Grid 3 Accent 4" w:uiPriority="69"/>
+    <w:lsdException w:name="Dark List Accent 4" w:uiPriority="70"/>
+    <w:lsdException w:name="Colorful Shading Accent 4" w:uiPriority="71"/>
+    <w:lsdException w:name="Colorful List Accent 4" w:uiPriority="72"/>
+    <w:lsdException w:name="Colorful Grid Accent 4" w:uiPriority="73"/>
+    <w:lsdException w:name="Light Shading Accent 5" w:uiPriority="60"/>
+    <w:lsdException w:name="Light List Accent 5" w:uiPriority="61"/>
+    <w:lsdException w:name="Light Grid Accent 5" w:uiPriority="62"/>
+    <w:lsdException w:name="Medium Shading 1 Accent 5" w:uiPriority="63"/>
+    <w:lsdException w:name="Medium Shading 2 Accent 5" w:uiPriority="64"/>
+    <w:lsdException w:name="Medium List 1 Accent 5" w:uiPriority="65"/>
+    <w:lsdException w:name="Medium List 2 Accent 5" w:uiPriority="66"/>
+    <w:lsdException w:name="Medium Grid 1 Accent 5" w:uiPriority="67"/>
+    <w:lsdException w:name="Medium Grid 2 Accent 5" w:uiPriority="68"/>
+    <w:lsdException w:name="Medium Grid 3 Accent 5" w:uiPriority="69"/>
+    <w:lsdException w:name="Dark List Accent 5" w:uiPriority="70"/>
+    <w:lsdException w:name="Colorful Shading Accent 5" w:uiPriority="71"/>
+    <w:lsdException w:name="Colorful List Accent 5" w:uiPriority="72"/>
+    <w:lsdException w:name="Colorful Grid Accent 5" w:uiPriority="73"/>
+    <w:lsdException w:name="Light Shading Accent 6" w:uiPriority="60"/>
+    <w:lsdException w:name="Light List Accent 6" w:uiPriority="61"/>
+    <w:lsdException w:name="Light Grid Accent 6" w:uiPriority="62"/>
+    <w:lsdException w:name="Medium Shading 1 Accent 6" w:uiPriority="63"/>
+    <w:lsdException w:name="Medium Shading 2 Accent 6" w:uiPriority="64"/>
+    <w:lsdException w:name="Medium List 1 Accent 6" w:uiPriority="65"/>
+    <w:lsdException w:name="Medium List 2 Accent 6" w:uiPriority="66"/>
+    <w:lsdException w:name="Medium Grid 1 Accent 6" w:uiPriority="67"/>
+    <w:lsdException w:name="Medium Grid 2 Accent 6" w:uiPriority="68"/>
+    <w:lsdException w:name="Medium Grid 3 Accent 6" w:uiPriority="69"/>
+    <w:lsdException w:name="Dark List Accent 6" w:uiPriority="70"/>
+    <w:lsdException w:name="Colorful Shading Accent 6" w:uiPriority="71"/>
+    <w:lsdException w:name="Colorful List Accent 6" w:uiPriority="72"/>
+    <w:lsdException w:name="Colorful Grid Accent 6" w:uiPriority="73"/>
+    <w:lsdException w:name="Subtle Emphasis" w:uiPriority="19" w:qFormat="1"/>
+    <w:lsdException w:name="Intense Emphasis" w:uiPriority="21" w:qFormat="1"/>
+    <w:lsdException w:name="Subtle Reference" w:uiPriority="31" w:qFormat="1"/>
+    <w:lsdException w:name="Intense Reference" w:uiPriority="32" w:qFormat="1"/>
+    <w:lsdException w:name="Book Title" w:uiPriority="33" w:qFormat="1"/>
+    <w:lsdException w:name="Bibliography" w:semiHidden="1" w:uiPriority="37" w:unhideWhenUsed="1"/>
+    <w:lsdException w:name="TOC Heading" w:semiHidden="1" w:uiPriority="39" w:unhideWhenUsed="1" w:qFormat="1"/>
+    <w:lsdException w:name="Plain Table 1" w:uiPriority="41"/>
+    <w:lsdException w:name="Plain Table 2" w:uiPriority="42"/>
+    <w:lsdException w:name="Plain Table 3" w:uiPriority="43"/>
+    <w:lsdException w:name="Plain Table 4" w:uiPriority="44"/>
+    <w:lsdException w:name="Plain Table 5" w:uiPriority="45"/>
+    <w:lsdException w:name="Grid Table Light" w:uiPriority="40"/>
+    <w:lsdException w:name="Grid Table 1 Light" w:uiPriority="46"/>
+    <w:lsdException w:name="Grid Table 2" w:uiPriority="47"/>
+    <w:lsdException w:name="Grid Table 3" w:uiPriority="48"/>
+    <w:lsdException w:name="Grid Table 4" w:uiPriority="49"/>
+    <w:lsdException w:name="Grid Table 5 Dark" w:uiPriority="50"/>
+    <w:lsdException w:name="Grid Table 6 Colorful" w:uiPriority="51"/>
+    <w:lsdException w:name="Grid Table 7 Colorful" w:uiPriority="52"/>
+    <w:lsdException w:name="Grid Table 1 Light Accent 1" w:uiPriority="46"/>
+    <w:lsdException w:name="Grid Table 2 Accent 1" w:uiPriority="47"/>
+    <w:lsdException w:name="Grid Table 3 Accent 1" w:uiPriority="48"/>
+    <w:lsdException w:name="Grid Table 4 Accent 1" w:uiPriority="49"/>
+    <w:lsdException w:name="Grid Table 5 Dark Accent 1" w:uiPriority="50"/>
+    <w:lsdException w:name="Grid Table 6 Colorful Accent 1" w:uiPriority="51"/>
+    <w:lsdException w:name="Grid Table 7 Colorful Accent 1" w:uiPriority="52"/>
+    <w:lsdException w:name="Grid Table 1 Light Accent 2" w:uiPriority="46"/>
+    <w:lsdException w:name="Grid Table 2 Accent 2" w:uiPriority="47"/>
+    <w:lsdException w:name="Grid Table 3 Accent 2" w:uiPriority="48"/>
+    <w:lsdException w:name="Grid Table 4 Accent 2" w:uiPriority="49"/>
+    <w:lsdException w:name="Grid Table 5 Dark Accent 2" w:uiPriority="50"/>
+    <w:lsdException w:name="Grid Table 6 Colorful Accent 2" w:uiPriority="51"/>
+    <w:lsdException w:name="Grid Table 7 Colorful Accent 2" w:uiPriority="52"/>
+    <w:lsdException w:name="Grid Table 1 Light Accent 3" w:uiPriority="46"/>
+    <w:lsdException w:name="Grid Table 2 Accent 3" w:uiPriority="47"/>
+    <w:lsdException w:name="Grid Table 3 Accent 3" w:uiPriority="48"/>
+    <w:lsdException w:name="Grid Table 4 Accent 3" w:uiPriority="49"/>
+    <w:lsdException w:name="Grid Table 5 Dark Accent 3" w:uiPriority="50"/>
+    <w:lsdException w:name="Grid Table 6 Colorful Accent 3" w:uiPriority="51"/>
+    <w:lsdException w:name="Grid Table 7 Colorful Accent 3" w:uiPriority="52"/>
+    <w:lsdException w:name="Grid Table 1 Light Accent 4" w:uiPriority="46"/>
+    <w:lsdException w:name="Grid Table 2 Accent 4" w:uiPriority="47"/>
+    <w:lsdException w:name="Grid Table 3 Accent 4" w:uiPriority="48"/>
+    <w:lsdException w:name="Grid Table 4 Accent 4" w:uiPriority="49"/>
+    <w:lsdException w:name="Grid Table 5 Dark Accent 4" w:uiPriority="50"/>
+    <w:lsdException w:name="Grid Table 6 Colorful Accent 4" w:uiPriority="51"/>
+    <w:lsdException w:name="Grid Table 7 Colorful Accent 4" w:uiPriority="52"/>
+    <w:lsdException w:name="Grid Table 1 Light Accent 5" w:uiPriority="46"/>
+    <w:lsdException w:name="Grid Table 2 Accent 5" w:uiPriority="47"/>
+    <w:lsdException w:name="Grid Table 3 Accent 5" w:uiPriority="48"/>
+    <w:lsdException w:name="Grid Table 4 Accent 5" w:uiPriority="49"/>
+    <w:lsdException w:name="Grid Table 5 Dark Accent 5" w:uiPriority="50"/>
+    <w:lsdException w:name="Grid Table 6 Colorful Accent 5" w:uiPriority="51"/>
+    <w:lsdException w:name="Grid Table 7 Colorful Accent 5" w:uiPriority="52"/>
+    <w:lsdException w:name="Grid Table 1 Light Accent 6" w:uiPriority="46"/>
+    <w:lsdException w:name="Grid Table 2 Accent 6" w:uiPriority="47"/>
+    <w:lsdException w:name="Grid Table 3 Accent 6" w:uiPriority="48"/>
+    <w:lsdException w:name="Grid Table 4 Accent 6" w:uiPriority="49"/>
+    <w:lsdException w:name="Grid Table 5 Dark Accent 6" w:uiPriority="50"/>
+    <w:lsdException w:name="Grid Table 6 Colorful Accent 6" w:uiPriority="51"/>
+    <w:lsdException w:name="Grid Table 7 Colorful Accent 6" w:uiPriority="52"/>
+    <w:lsdException w:name="List Table 1 Light" w:uiPriority="46"/>
+    <w:lsdException w:name="List Table 2" w:uiPriority="47"/>
+    <w:lsdException w:name="List Table 3" w:uiPriority="48"/>
+    <w:lsdException w:name="List Table 4" w:uiPriority="49"/>
+    <w:lsdException w:name="List Table 5 Dark" w:uiPriority="50"/>
+    <w:lsdException w:name="List Table 6 Colorful" w:uiPriority="51"/>
+    <w:lsdException w:name="List Table 7 Colorful" w:uiPriority="52"/>
+    <w:lsdException w:name="List Table 1 Light Accent 1" w:uiPriority="46"/>
+    <w:lsdException w:name="List Table 2 Accent 1" w:uiPriority="47"/>
+    <w:lsdException w:name="List Table 3 Accent 1" w:uiPriority="48"/>
+    <w:lsdException w:name="List Table 4 Accent 1" w:uiPriority="49"/>
+    <w:lsdException w:name="List Table 5 Dark Accent 1" w:uiPriority="50"/>
+    <w:lsdException w:name="List Table 6 Colorful Accent 1" w:uiPriority="51"/>
+    <w:lsdException w:name="List Table 7 Colorful Accent 1" w:uiPriority="52"/>
+    <w:lsdException w:name="List Table 1 Light Accent 2" w:uiPriority="46"/>
+    <w:lsdException w:name="List Table 2 Accent 2" w:uiPriority="47"/>
+    <w:lsdException w:name="List Table 3 Accent 2" w:uiPriority="48"/>
+    <w:lsdException w:name="List Table 4 Accent 2" w:uiPriority="49"/>
+    <w:lsdException w:name="List Table 5 Dark Accent 2" w:uiPriority="50"/>
+    <w:lsdException w:name="List Table 6 Colorful Accent 2" w:uiPriority="51"/>
+    <w:lsdException w:name="List Table 7 Colorful Accent 2" w:uiPriority="52"/>
+    <w:lsdException w:name="List Table 1 Light Accent 3" w:uiPriority="46"/>
+    <w:lsdException w:name="List Table 2 Accent 3" w:uiPriority="47"/>
+    <w:lsdException w:name="List Table 3 Accent 3" w:uiPriority="48"/>
+    <w:lsdException w:name="List Table 4 Accent 3" w:uiPriority="49"/>
+    <w:lsdException w:name="List Table 5 Dark Accent 3" w:uiPriority="50"/>
+    <w:lsdException w:name="List Table 6 Colorful Accent 3" w:uiPriority="51"/>
+    <w:lsdException w:name="List Table 7 Colorful Accent 3" w:uiPriority="52"/>
+    <w:lsdException w:name="List Table 1 Light Accent 4" w:uiPriority="46"/>
+    <w:lsdException w:name="List Table 2 Accent 4" w:uiPriority="47"/>
+    <w:lsdException w:name="List Table 3 Accent 4" w:uiPriority="48"/>
+    <w:lsdException w:name="List Table 4 Accent 4" w:uiPriority="49"/>
+    <w:lsdException w:name="List Table 5 Dark Accent 4" w:uiPriority="50"/>
+    <w:lsdException w:name="List Table 6 Colorful Accent 4" w:uiPriority="51"/>
+    <w:lsdException w:name="List Table 7 Colorful Accent 4" w:uiPriority="52"/>
+    <w:lsdException w:name="List Table 1 Light Accent 5" w:uiPriority="46"/>
+    <w:lsdException w:name="List Table 2 Accent 5" w:uiPriority="47"/>
+    <w:lsdException w:name="List Table 3 Accent 5" w:uiPriority="48"/>
+    <w:lsdException w:name="List Table 4 Accent 5" w:uiPriority="49"/>
+    <w:lsdException w:name="List Table 5 Dark Accent 5" w:uiPriority="50"/>
+    <w:lsdException w:name="List Table 6 Colorful Accent 5" w:uiPriority="51"/>
+    <w:lsdException w:name="List Table 7 Colorful Accent 5" w:uiPriority="52"/>
+    <w:lsdException w:name="List Table 1 Light Accent 6" w:uiPriority="46"/>
+    <w:lsdException w:name="List Table 2 Accent 6" w:uiPriority="47"/>
+    <w:lsdException w:name="List Table 3 Accent 6" w:uiPriority="48"/>
+    <w:lsdException w:name="List Table 4 Accent 6" w:uiPriority="49"/>
+    <w:lsdException w:name="List Table 5 Dark Accent 6" w:uiPriority="50"/>
+    <w:lsdException w:name="List Table 6 Colorful Accent 6" w:uiPriority="51"/>
+    <w:lsdException w:name="List Table 7 Colorful Accent 6" w:uiPriority="52"/>
+    <w:lsdException w:name="Mention" w:semiHidden="1" w:unhideWhenUsed="1"/>
+    <w:lsdException w:name="Smart Hyperlink" w:semiHidden="1" w:unhideWhenUsed="1"/>
+    <w:lsdException w:name="Hashtag" w:semiHidden="1" w:unhideWhenUsed="1"/>
+    <w:lsdException w:name="Unresolved Mention" w:semiHidden="1" w:unhideWhenUsed="1"/>
   </w:latentStyles>
   <w:style w:type="paragraph" w:default="1" w:styleId="Normal">
     <w:name w:val="Normal"/>
@@ -4877,7 +5628,6 @@
     <w:uiPriority w:val="99"/>
     <w:semiHidden/>
     <w:unhideWhenUsed/>
-    <w:qFormat/>
     <w:tblPr>
       <w:tblInd w:w="0" w:type="dxa"/>
       <w:tblCellMar>
@@ -5137,6 +5887,7 @@
   <w:style w:type="character" w:styleId="Strong">
     <w:name w:val="Strong"/>
     <w:basedOn w:val="DefaultParagraphFont"/>
+    <w:uiPriority w:val="22"/>
     <w:qFormat/>
     <w:rsid w:val="00A62B22"/>
     <w:rPr>
@@ -5208,6 +5959,29 @@
       <w:ind w:left="720"/>
       <w:contextualSpacing/>
     </w:pPr>
+  </w:style>
+  <w:style w:type="character" w:styleId="Hyperlink">
+    <w:name w:val="Hyperlink"/>
+    <w:basedOn w:val="DefaultParagraphFont"/>
+    <w:uiPriority w:val="99"/>
+    <w:semiHidden/>
+    <w:unhideWhenUsed/>
+    <w:rsid w:val="0010070B"/>
+    <w:rPr>
+      <w:color w:val="0000FF"/>
+      <w:u w:val="single"/>
+    </w:rPr>
+  </w:style>
+  <w:style w:type="character" w:styleId="Emphasis">
+    <w:name w:val="Emphasis"/>
+    <w:basedOn w:val="DefaultParagraphFont"/>
+    <w:uiPriority w:val="20"/>
+    <w:qFormat/>
+    <w:rsid w:val="00C60463"/>
+    <w:rPr>
+      <w:i/>
+      <w:iCs/>
+    </w:rPr>
   </w:style>
 </w:styles>
 </file>

</xml_diff>